<commit_message>
Only change info 20003
</commit_message>
<xml_diff>
--- a/INFO20003/Assignment3/737008.docx
+++ b/INFO20003/Assignment3/737008.docx
@@ -984,23 +984,7 @@
           <w:rFonts w:ascii="Times New Roman" w:hAnsi="Times New Roman" w:cs="Times New Roman"/>
           <w:color w:val="4472C4" w:themeColor="accent1"/>
         </w:rPr>
-        <w:t xml:space="preserve">. </w:t>
-      </w:r>
-      <w:proofErr w:type="gramStart"/>
-      <w:r>
-        <w:rPr>
-          <w:rFonts w:ascii="Times New Roman" w:hAnsi="Times New Roman" w:cs="Times New Roman"/>
-          <w:color w:val="4472C4" w:themeColor="accent1"/>
-        </w:rPr>
-        <w:t>So</w:t>
-      </w:r>
-      <w:proofErr w:type="gramEnd"/>
-      <w:r>
-        <w:rPr>
-          <w:rFonts w:ascii="Times New Roman" w:hAnsi="Times New Roman" w:cs="Times New Roman"/>
-          <w:color w:val="4472C4" w:themeColor="accent1"/>
-        </w:rPr>
-        <w:t xml:space="preserve"> this is the case that S can be fits in memory, therefore only hashing will happen. </w:t>
+        <w:t xml:space="preserve">. So this is the case that S can be fits in memory, therefore only hashing will happen. </w:t>
       </w:r>
     </w:p>
     <w:p>
@@ -1080,37 +1064,7 @@
         <w:rPr>
           <w:rFonts w:ascii="Times New Roman" w:hAnsi="Times New Roman" w:cs="Times New Roman"/>
         </w:rPr>
-        <w:t xml:space="preserve">Executives (id: integer, </w:t>
-      </w:r>
-      <w:proofErr w:type="spellStart"/>
-      <w:proofErr w:type="gramStart"/>
-      <w:r>
-        <w:rPr>
-          <w:rFonts w:ascii="Times New Roman" w:hAnsi="Times New Roman" w:cs="Times New Roman"/>
-        </w:rPr>
-        <w:t>name:string</w:t>
-      </w:r>
-      <w:proofErr w:type="spellEnd"/>
-      <w:proofErr w:type="gramEnd"/>
-      <w:r>
-        <w:rPr>
-          <w:rFonts w:ascii="Times New Roman" w:hAnsi="Times New Roman" w:cs="Times New Roman"/>
-        </w:rPr>
-        <w:t xml:space="preserve">, </w:t>
-      </w:r>
-      <w:proofErr w:type="spellStart"/>
-      <w:r>
-        <w:rPr>
-          <w:rFonts w:ascii="Times New Roman" w:hAnsi="Times New Roman" w:cs="Times New Roman"/>
-        </w:rPr>
-        <w:t>title:string</w:t>
-      </w:r>
-      <w:proofErr w:type="spellEnd"/>
-      <w:r>
-        <w:rPr>
-          <w:rFonts w:ascii="Times New Roman" w:hAnsi="Times New Roman" w:cs="Times New Roman"/>
-        </w:rPr>
-        <w:t>, level: integer)</w:t>
+        <w:t>Executives (id: integer, name:string, title:string, level: integer)</w:t>
       </w:r>
     </w:p>
     <w:p>
@@ -1155,23 +1109,7 @@
         <w:rPr>
           <w:rFonts w:ascii="Times New Roman" w:hAnsi="Times New Roman" w:cs="Times New Roman"/>
         </w:rPr>
-        <w:t xml:space="preserve">SELECT </w:t>
-      </w:r>
-      <w:proofErr w:type="spellStart"/>
-      <w:proofErr w:type="gramStart"/>
-      <w:r>
-        <w:rPr>
-          <w:rFonts w:ascii="Times New Roman" w:hAnsi="Times New Roman" w:cs="Times New Roman"/>
-        </w:rPr>
-        <w:t>E.ename</w:t>
-      </w:r>
-      <w:proofErr w:type="spellEnd"/>
-      <w:proofErr w:type="gramEnd"/>
-      <w:r>
-        <w:rPr>
-          <w:rFonts w:ascii="Times New Roman" w:hAnsi="Times New Roman" w:cs="Times New Roman"/>
-        </w:rPr>
-        <w:t xml:space="preserve"> </w:t>
+        <w:t xml:space="preserve">SELECT E.ename </w:t>
       </w:r>
     </w:p>
     <w:p>
@@ -1197,37 +1135,7 @@
         <w:rPr>
           <w:rFonts w:ascii="Times New Roman" w:hAnsi="Times New Roman" w:cs="Times New Roman"/>
         </w:rPr>
-        <w:t xml:space="preserve">WHERE </w:t>
-      </w:r>
-      <w:proofErr w:type="spellStart"/>
-      <w:proofErr w:type="gramStart"/>
-      <w:r>
-        <w:rPr>
-          <w:rFonts w:ascii="Times New Roman" w:hAnsi="Times New Roman" w:cs="Times New Roman"/>
-        </w:rPr>
-        <w:t>E.title</w:t>
-      </w:r>
-      <w:proofErr w:type="spellEnd"/>
-      <w:proofErr w:type="gramEnd"/>
-      <w:r>
-        <w:rPr>
-          <w:rFonts w:ascii="Times New Roman" w:hAnsi="Times New Roman" w:cs="Times New Roman"/>
-        </w:rPr>
-        <w:t xml:space="preserve"> = “CEO” and </w:t>
-      </w:r>
-      <w:proofErr w:type="spellStart"/>
-      <w:r>
-        <w:rPr>
-          <w:rFonts w:ascii="Times New Roman" w:hAnsi="Times New Roman" w:cs="Times New Roman"/>
-        </w:rPr>
-        <w:t>E.level</w:t>
-      </w:r>
-      <w:proofErr w:type="spellEnd"/>
-      <w:r>
-        <w:rPr>
-          <w:rFonts w:ascii="Times New Roman" w:hAnsi="Times New Roman" w:cs="Times New Roman"/>
-        </w:rPr>
-        <w:t xml:space="preserve"> &gt; 15;</w:t>
+        <w:t>WHERE E.title = “CEO” and E.level &gt; 15;</w:t>
       </w:r>
     </w:p>
     <w:p>
@@ -1301,23 +1209,7 @@
         <w:rPr>
           <w:rFonts w:ascii="Times New Roman" w:hAnsi="Times New Roman" w:cs="Times New Roman"/>
         </w:rPr>
-        <w:t xml:space="preserve">For </w:t>
-      </w:r>
-      <w:proofErr w:type="spellStart"/>
-      <w:proofErr w:type="gramStart"/>
-      <w:r>
-        <w:rPr>
-          <w:rFonts w:ascii="Times New Roman" w:hAnsi="Times New Roman" w:cs="Times New Roman"/>
-        </w:rPr>
-        <w:t>E.title</w:t>
-      </w:r>
-      <w:proofErr w:type="spellEnd"/>
-      <w:proofErr w:type="gramEnd"/>
-      <w:r>
-        <w:rPr>
-          <w:rFonts w:ascii="Times New Roman" w:hAnsi="Times New Roman" w:cs="Times New Roman"/>
-        </w:rPr>
-        <w:t>:</w:t>
+        <w:t>For E.title:</w:t>
       </w:r>
       <w:r>
         <w:rPr>
@@ -1463,23 +1355,7 @@
         <w:rPr>
           <w:rFonts w:ascii="Times New Roman" w:hAnsi="Times New Roman" w:cs="Times New Roman"/>
         </w:rPr>
-        <w:t xml:space="preserve">For </w:t>
-      </w:r>
-      <w:proofErr w:type="spellStart"/>
-      <w:proofErr w:type="gramStart"/>
-      <w:r>
-        <w:rPr>
-          <w:rFonts w:ascii="Times New Roman" w:hAnsi="Times New Roman" w:cs="Times New Roman"/>
-        </w:rPr>
-        <w:t>E.level</w:t>
-      </w:r>
-      <w:proofErr w:type="spellEnd"/>
-      <w:proofErr w:type="gramEnd"/>
-      <w:r>
-        <w:rPr>
-          <w:rFonts w:ascii="Times New Roman" w:hAnsi="Times New Roman" w:cs="Times New Roman"/>
-        </w:rPr>
-        <w:t xml:space="preserve"> &gt; 15:</w:t>
+        <w:t>For E.level &gt; 15:</w:t>
       </w:r>
     </w:p>
     <w:p>
@@ -1765,21 +1641,7 @@
             <w:rFonts w:ascii="Cambria Math" w:hAnsi="Cambria Math" w:cs="Times New Roman"/>
             <w:color w:val="4472C4" w:themeColor="accent1"/>
           </w:rPr>
-          <m:t>=0.25*0.1=0.025, Result Size=0.025*1</m:t>
-        </m:r>
-        <m:r>
-          <w:rPr>
-            <w:rFonts w:ascii="Cambria Math" w:hAnsi="Cambria Math" w:cs="Times New Roman"/>
-            <w:color w:val="4472C4" w:themeColor="accent1"/>
-          </w:rPr>
-          <m:t>,</m:t>
-        </m:r>
-        <m:r>
-          <w:rPr>
-            <w:rFonts w:ascii="Cambria Math" w:hAnsi="Cambria Math" w:cs="Times New Roman"/>
-            <w:color w:val="4472C4" w:themeColor="accent1"/>
-          </w:rPr>
-          <m:t>000=25 pages</m:t>
+          <m:t>=0.25*0.1=0.025, Result Size=0.025*1,000=25 pages</m:t>
         </m:r>
       </m:oMath>
     </w:p>
@@ -1799,21 +1661,7 @@
         <w:rPr>
           <w:rFonts w:ascii="Times New Roman" w:hAnsi="Times New Roman" w:cs="Times New Roman"/>
         </w:rPr>
-        <w:t xml:space="preserve">Compute the estimated cost of the best plan </w:t>
-      </w:r>
-      <w:proofErr w:type="gramStart"/>
-      <w:r>
-        <w:rPr>
-          <w:rFonts w:ascii="Times New Roman" w:hAnsi="Times New Roman" w:cs="Times New Roman"/>
-        </w:rPr>
-        <w:t>assuming that</w:t>
-      </w:r>
-      <w:proofErr w:type="gramEnd"/>
-      <w:r>
-        <w:rPr>
-          <w:rFonts w:ascii="Times New Roman" w:hAnsi="Times New Roman" w:cs="Times New Roman"/>
-        </w:rPr>
-        <w:t xml:space="preserve"> a clustered B+ tree index on (title, level) is (the only index) available. Suppose there are 200 index pages, and the index uses Alternative 2. Discuss and calculate alternative plans</w:t>
+        <w:t>Compute the estimated cost of the best plan assuming that a clustered B+ tree index on (title, level) is (the only index) available. Suppose there are 200 index pages, and the index uses Alternative 2. Discuss and calculate alternative plans</w:t>
       </w:r>
     </w:p>
     <w:p>
@@ -2140,21 +1988,7 @@
                 <w:rFonts w:ascii="Cambria Math" w:hAnsi="Cambria Math" w:cs="Times New Roman"/>
                 <w:color w:val="4472C4" w:themeColor="accent1"/>
               </w:rPr>
-              <m:t>200+1</m:t>
-            </m:r>
-            <m:r>
-              <w:rPr>
-                <w:rFonts w:ascii="Cambria Math" w:hAnsi="Cambria Math" w:cs="Times New Roman"/>
-                <w:color w:val="4472C4" w:themeColor="accent1"/>
-              </w:rPr>
-              <m:t>,</m:t>
-            </m:r>
-            <m:r>
-              <w:rPr>
-                <w:rFonts w:ascii="Cambria Math" w:hAnsi="Cambria Math" w:cs="Times New Roman"/>
-                <w:color w:val="4472C4" w:themeColor="accent1"/>
-              </w:rPr>
-              <m:t>000</m:t>
+              <m:t>200+1,000</m:t>
             </m:r>
           </m:e>
         </m:d>
@@ -2163,21 +1997,7 @@
             <w:rFonts w:ascii="Cambria Math" w:hAnsi="Cambria Math" w:cs="Times New Roman"/>
             <w:color w:val="4472C4" w:themeColor="accent1"/>
           </w:rPr>
-          <m:t>*0.1*0.25=</m:t>
-        </m:r>
-        <m:r>
-          <w:rPr>
-            <w:rFonts w:ascii="Cambria Math" w:hAnsi="Cambria Math" w:cs="Times New Roman"/>
-            <w:color w:val="4472C4" w:themeColor="accent1"/>
-          </w:rPr>
-          <m:t>30</m:t>
-        </m:r>
-        <m:r>
-          <w:rPr>
-            <w:rFonts w:ascii="Cambria Math" w:hAnsi="Cambria Math" w:cs="Times New Roman"/>
-            <w:color w:val="4472C4" w:themeColor="accent1"/>
-          </w:rPr>
-          <m:t xml:space="preserve"> </m:t>
+          <m:t xml:space="preserve">*0.1*0.25=30 </m:t>
         </m:r>
       </m:oMath>
     </w:p>
@@ -2197,35 +2017,7 @@
         <w:rPr>
           <w:rFonts w:ascii="Times New Roman" w:hAnsi="Times New Roman" w:cs="Times New Roman"/>
         </w:rPr>
-        <w:t xml:space="preserve">Compute the estimated cost of the best plan </w:t>
-      </w:r>
-      <w:proofErr w:type="gramStart"/>
-      <w:r>
-        <w:rPr>
-          <w:rFonts w:ascii="Times New Roman" w:hAnsi="Times New Roman" w:cs="Times New Roman"/>
-        </w:rPr>
-        <w:t>assuming that</w:t>
-      </w:r>
-      <w:proofErr w:type="gramEnd"/>
-      <w:r>
-        <w:rPr>
-          <w:rFonts w:ascii="Times New Roman" w:hAnsi="Times New Roman" w:cs="Times New Roman"/>
-        </w:rPr>
-        <w:t xml:space="preserve"> an </w:t>
-      </w:r>
-      <w:proofErr w:type="spellStart"/>
-      <w:r>
-        <w:rPr>
-          <w:rFonts w:ascii="Times New Roman" w:hAnsi="Times New Roman" w:cs="Times New Roman"/>
-        </w:rPr>
-        <w:t>unclustered</w:t>
-      </w:r>
-      <w:proofErr w:type="spellEnd"/>
-      <w:r>
-        <w:rPr>
-          <w:rFonts w:ascii="Times New Roman" w:hAnsi="Times New Roman" w:cs="Times New Roman"/>
-        </w:rPr>
-        <w:t xml:space="preserve"> B+ tree index on (level) is (the only index) available. Suppose there are 200 index pages, and the index uses Alternative 2. Discuss and calculate alternative plans.</w:t>
+        <w:t>Compute the estimated cost of the best plan assuming that an unclustered B+ tree index on (level) is (the only index) available. Suppose there are 200 index pages, and the index uses Alternative 2. Discuss and calculate alternative plans.</w:t>
       </w:r>
       <w:r>
         <w:rPr>
@@ -2422,14 +2214,7 @@
             <w:rFonts w:ascii="Cambria Math" w:hAnsi="Cambria Math" w:cs="Times New Roman"/>
             <w:color w:val="4472C4" w:themeColor="accent1"/>
           </w:rPr>
-          <m:t>=200, N</m:t>
-        </m:r>
-        <m:r>
-          <w:rPr>
-            <w:rFonts w:ascii="Cambria Math" w:hAnsi="Cambria Math" w:cs="Times New Roman"/>
-            <w:color w:val="4472C4" w:themeColor="accent1"/>
-          </w:rPr>
-          <m:t>Tuples</m:t>
+          <m:t>=200, NTuples</m:t>
         </m:r>
         <m:d>
           <m:dPr>
@@ -2456,21 +2241,7 @@
             <w:rFonts w:ascii="Cambria Math" w:hAnsi="Cambria Math" w:cs="Times New Roman"/>
             <w:color w:val="4472C4" w:themeColor="accent1"/>
           </w:rPr>
-          <m:t>=1</m:t>
-        </m:r>
-        <m:r>
-          <w:rPr>
-            <w:rFonts w:ascii="Cambria Math" w:hAnsi="Cambria Math" w:cs="Times New Roman"/>
-            <w:color w:val="4472C4" w:themeColor="accent1"/>
-          </w:rPr>
-          <m:t>00,</m:t>
-        </m:r>
-        <m:r>
-          <w:rPr>
-            <w:rFonts w:ascii="Cambria Math" w:hAnsi="Cambria Math" w:cs="Times New Roman"/>
-            <w:color w:val="4472C4" w:themeColor="accent1"/>
-          </w:rPr>
-          <m:t>000, R</m:t>
+          <m:t>=100,000, R</m:t>
         </m:r>
         <m:sSub>
           <m:sSubPr>
@@ -2543,21 +2314,7 @@
                 <w:rFonts w:ascii="Cambria Math" w:hAnsi="Cambria Math" w:cs="Times New Roman"/>
                 <w:color w:val="4472C4" w:themeColor="accent1"/>
               </w:rPr>
-              <m:t>200+1</m:t>
-            </m:r>
-            <m:r>
-              <w:rPr>
-                <w:rFonts w:ascii="Cambria Math" w:hAnsi="Cambria Math" w:cs="Times New Roman"/>
-                <w:color w:val="4472C4" w:themeColor="accent1"/>
-              </w:rPr>
-              <m:t>00,</m:t>
-            </m:r>
-            <m:r>
-              <w:rPr>
-                <w:rFonts w:ascii="Cambria Math" w:hAnsi="Cambria Math" w:cs="Times New Roman"/>
-                <w:color w:val="4472C4" w:themeColor="accent1"/>
-              </w:rPr>
-              <m:t>000</m:t>
+              <m:t>200+100,000</m:t>
             </m:r>
           </m:e>
         </m:d>
@@ -2566,28 +2323,7 @@
             <w:rFonts w:ascii="Cambria Math" w:hAnsi="Cambria Math" w:cs="Times New Roman"/>
             <w:color w:val="4472C4" w:themeColor="accent1"/>
           </w:rPr>
-          <m:t>*0.25=</m:t>
-        </m:r>
-        <m:r>
-          <w:rPr>
-            <w:rFonts w:ascii="Cambria Math" w:hAnsi="Cambria Math" w:cs="Times New Roman"/>
-            <w:color w:val="4472C4" w:themeColor="accent1"/>
-          </w:rPr>
-          <m:t>25</m:t>
-        </m:r>
-        <m:r>
-          <w:rPr>
-            <w:rFonts w:ascii="Cambria Math" w:hAnsi="Cambria Math" w:cs="Times New Roman"/>
-            <w:color w:val="4472C4" w:themeColor="accent1"/>
-          </w:rPr>
-          <m:t>,</m:t>
-        </m:r>
-        <m:r>
-          <w:rPr>
-            <w:rFonts w:ascii="Cambria Math" w:hAnsi="Cambria Math" w:cs="Times New Roman"/>
-            <w:color w:val="4472C4" w:themeColor="accent1"/>
-          </w:rPr>
-          <m:t>050</m:t>
+          <m:t>*0.25=25,050</m:t>
         </m:r>
       </m:oMath>
     </w:p>
@@ -2647,35 +2383,7 @@
         <w:rPr>
           <w:rFonts w:ascii="Times New Roman" w:hAnsi="Times New Roman" w:cs="Times New Roman"/>
         </w:rPr>
-        <w:t xml:space="preserve">Compute the estimated cost of the best plan </w:t>
-      </w:r>
-      <w:proofErr w:type="gramStart"/>
-      <w:r>
-        <w:rPr>
-          <w:rFonts w:ascii="Times New Roman" w:hAnsi="Times New Roman" w:cs="Times New Roman"/>
-        </w:rPr>
-        <w:t>assuming that</w:t>
-      </w:r>
-      <w:proofErr w:type="gramEnd"/>
-      <w:r>
-        <w:rPr>
-          <w:rFonts w:ascii="Times New Roman" w:hAnsi="Times New Roman" w:cs="Times New Roman"/>
-        </w:rPr>
-        <w:t xml:space="preserve"> an </w:t>
-      </w:r>
-      <w:proofErr w:type="spellStart"/>
-      <w:r>
-        <w:rPr>
-          <w:rFonts w:ascii="Times New Roman" w:hAnsi="Times New Roman" w:cs="Times New Roman"/>
-        </w:rPr>
-        <w:t>unclustered</w:t>
-      </w:r>
-      <w:proofErr w:type="spellEnd"/>
-      <w:r>
-        <w:rPr>
-          <w:rFonts w:ascii="Times New Roman" w:hAnsi="Times New Roman" w:cs="Times New Roman"/>
-        </w:rPr>
-        <w:t xml:space="preserve"> Hash index on (title) is (the only index) available. The index uses Alternative 2. Discuss and calculate alternative plans</w:t>
+        <w:t>Compute the estimated cost of the best plan assuming that an unclustered Hash index on (title) is (the only index) available. The index uses Alternative 2. Discuss and calculate alternative plans</w:t>
       </w:r>
     </w:p>
     <w:p>
@@ -2713,13 +2421,7 @@
               <w:rPr>
                 <w:rFonts w:ascii="Cambria Math" w:hAnsi="Cambria Math" w:cs="Times New Roman"/>
               </w:rPr>
-              <m:t>NTuples</m:t>
-            </m:r>
-            <m:r>
-              <w:rPr>
-                <w:rFonts w:ascii="Cambria Math" w:hAnsi="Cambria Math" w:cs="Times New Roman"/>
-              </w:rPr>
-              <m:t>(R)</m:t>
+              <m:t>NTuples(R)</m:t>
             </m:r>
           </m:e>
         </m:d>
@@ -2941,21 +2643,7 @@
             <w:rFonts w:ascii="Cambria Math" w:hAnsi="Cambria Math" w:cs="Times New Roman"/>
             <w:color w:val="4472C4" w:themeColor="accent1"/>
           </w:rPr>
-          <m:t>100,000*0.1*0.25*2.2=5</m:t>
-        </m:r>
-        <m:r>
-          <w:rPr>
-            <w:rFonts w:ascii="Cambria Math" w:hAnsi="Cambria Math" w:cs="Times New Roman"/>
-            <w:color w:val="4472C4" w:themeColor="accent1"/>
-          </w:rPr>
-          <m:t>,</m:t>
-        </m:r>
-        <m:r>
-          <w:rPr>
-            <w:rFonts w:ascii="Cambria Math" w:hAnsi="Cambria Math" w:cs="Times New Roman"/>
-            <w:color w:val="4472C4" w:themeColor="accent1"/>
-          </w:rPr>
-          <m:t>500</m:t>
+          <m:t>100,000*0.1*0.25*2.2=5,500</m:t>
         </m:r>
       </m:oMath>
     </w:p>
@@ -2976,35 +2664,7 @@
         <w:rPr>
           <w:rFonts w:ascii="Times New Roman" w:hAnsi="Times New Roman" w:cs="Times New Roman"/>
         </w:rPr>
-        <w:t xml:space="preserve">Compute the estimated cost of the best plan </w:t>
-      </w:r>
-      <w:proofErr w:type="gramStart"/>
-      <w:r>
-        <w:rPr>
-          <w:rFonts w:ascii="Times New Roman" w:hAnsi="Times New Roman" w:cs="Times New Roman"/>
-        </w:rPr>
-        <w:t>assuming that</w:t>
-      </w:r>
-      <w:proofErr w:type="gramEnd"/>
-      <w:r>
-        <w:rPr>
-          <w:rFonts w:ascii="Times New Roman" w:hAnsi="Times New Roman" w:cs="Times New Roman"/>
-        </w:rPr>
-        <w:t xml:space="preserve"> an </w:t>
-      </w:r>
-      <w:proofErr w:type="spellStart"/>
-      <w:r>
-        <w:rPr>
-          <w:rFonts w:ascii="Times New Roman" w:hAnsi="Times New Roman" w:cs="Times New Roman"/>
-        </w:rPr>
-        <w:t>unclustered</w:t>
-      </w:r>
-      <w:proofErr w:type="spellEnd"/>
-      <w:r>
-        <w:rPr>
-          <w:rFonts w:ascii="Times New Roman" w:hAnsi="Times New Roman" w:cs="Times New Roman"/>
-        </w:rPr>
-        <w:t xml:space="preserve"> Hash index on (level) is (the only index) available. The index uses Alternative 2. Discuss and calculate alternative plans.</w:t>
+        <w:t>Compute the estimated cost of the best plan assuming that an unclustered Hash index on (level) is (the only index) available. The index uses Alternative 2. Discuss and calculate alternative plans.</w:t>
       </w:r>
     </w:p>
     <w:p>
@@ -3142,23 +2802,7 @@
           <w:rFonts w:ascii="Times New Roman" w:hAnsi="Times New Roman" w:cs="Times New Roman"/>
           <w:color w:val="4472C4" w:themeColor="accent1"/>
         </w:rPr>
-        <w:t xml:space="preserve">Since hashing cannot deal with range value, we </w:t>
-      </w:r>
-      <w:proofErr w:type="gramStart"/>
-      <w:r>
-        <w:rPr>
-          <w:rFonts w:ascii="Times New Roman" w:hAnsi="Times New Roman" w:cs="Times New Roman"/>
-          <w:color w:val="4472C4" w:themeColor="accent1"/>
-        </w:rPr>
-        <w:t>have to</w:t>
-      </w:r>
-      <w:proofErr w:type="gramEnd"/>
-      <w:r>
-        <w:rPr>
-          <w:rFonts w:ascii="Times New Roman" w:hAnsi="Times New Roman" w:cs="Times New Roman"/>
-          <w:color w:val="4472C4" w:themeColor="accent1"/>
-        </w:rPr>
-        <w:t xml:space="preserve"> calculate cost for finding each specific level, then add them up.</w:t>
+        <w:t>Since hashing cannot deal with range value, we have to calculate cost for finding each specific level, then add them up.</w:t>
       </w:r>
     </w:p>
     <w:p>
@@ -3308,28 +2952,7 @@
             <w:rFonts w:ascii="Cambria Math" w:hAnsi="Cambria Math" w:cs="Times New Roman"/>
             <w:color w:val="4472C4" w:themeColor="accent1"/>
           </w:rPr>
-          <m:t>Cost=</m:t>
-        </m:r>
-        <m:r>
-          <w:rPr>
-            <w:rFonts w:ascii="Cambria Math" w:hAnsi="Cambria Math" w:cs="Times New Roman"/>
-            <w:color w:val="4472C4" w:themeColor="accent1"/>
-          </w:rPr>
-          <m:t>100,000*0.05*2.2=11</m:t>
-        </m:r>
-        <m:r>
-          <w:rPr>
-            <w:rFonts w:ascii="Cambria Math" w:hAnsi="Cambria Math" w:cs="Times New Roman"/>
-            <w:color w:val="4472C4" w:themeColor="accent1"/>
-          </w:rPr>
-          <m:t>,</m:t>
-        </m:r>
-        <m:r>
-          <w:rPr>
-            <w:rFonts w:ascii="Cambria Math" w:hAnsi="Cambria Math" w:cs="Times New Roman"/>
-            <w:color w:val="4472C4" w:themeColor="accent1"/>
-          </w:rPr>
-          <m:t>000</m:t>
+          <m:t>Cost=100,000*0.05*2.2=11,000</m:t>
         </m:r>
       </m:oMath>
     </w:p>
@@ -3342,21 +2965,12 @@
           <w:color w:val="4472C4" w:themeColor="accent1"/>
         </w:rPr>
       </w:pPr>
-      <w:proofErr w:type="gramStart"/>
-      <w:r>
-        <w:rPr>
-          <w:rFonts w:ascii="Times New Roman" w:hAnsi="Times New Roman" w:cs="Times New Roman"/>
-          <w:color w:val="4472C4" w:themeColor="accent1"/>
-        </w:rPr>
-        <w:t>So</w:t>
-      </w:r>
-      <w:proofErr w:type="gramEnd"/>
-      <w:r>
-        <w:rPr>
-          <w:rFonts w:ascii="Times New Roman" w:hAnsi="Times New Roman" w:cs="Times New Roman"/>
-          <w:color w:val="4472C4" w:themeColor="accent1"/>
-        </w:rPr>
-        <w:t xml:space="preserve"> there are 4 levels that is &gt;15, we need to sum up the cost:</w:t>
+      <w:r>
+        <w:rPr>
+          <w:rFonts w:ascii="Times New Roman" w:hAnsi="Times New Roman" w:cs="Times New Roman"/>
+          <w:color w:val="4472C4" w:themeColor="accent1"/>
+        </w:rPr>
+        <w:t>So there are 4 levels that is &gt;15, we need to sum up the cost:</w:t>
       </w:r>
       <w:r>
         <w:rPr>
@@ -3458,49 +3072,11 @@
           <w:rFonts w:ascii="Times New Roman" w:hAnsi="Times New Roman" w:cs="Times New Roman"/>
         </w:rPr>
       </w:pPr>
-      <w:proofErr w:type="spellStart"/>
-      <w:proofErr w:type="gramStart"/>
-      <w:r>
-        <w:rPr>
-          <w:rFonts w:ascii="Times New Roman" w:hAnsi="Times New Roman" w:cs="Times New Roman"/>
-        </w:rPr>
-        <w:t>Emp</w:t>
-      </w:r>
-      <w:proofErr w:type="spellEnd"/>
-      <w:r>
-        <w:rPr>
-          <w:rFonts w:ascii="Times New Roman" w:hAnsi="Times New Roman" w:cs="Times New Roman"/>
-        </w:rPr>
-        <w:t>(</w:t>
-      </w:r>
-      <w:proofErr w:type="spellStart"/>
-      <w:proofErr w:type="gramEnd"/>
-      <w:r>
-        <w:rPr>
-          <w:rFonts w:ascii="Times New Roman" w:hAnsi="Times New Roman" w:cs="Times New Roman"/>
-        </w:rPr>
-        <w:t>eid</w:t>
-      </w:r>
-      <w:proofErr w:type="spellEnd"/>
-      <w:r>
-        <w:rPr>
-          <w:rFonts w:ascii="Times New Roman" w:hAnsi="Times New Roman" w:cs="Times New Roman"/>
-        </w:rPr>
-        <w:t xml:space="preserve">: integer, did: integer, </w:t>
-      </w:r>
-      <w:proofErr w:type="spellStart"/>
-      <w:r>
-        <w:rPr>
-          <w:rFonts w:ascii="Times New Roman" w:hAnsi="Times New Roman" w:cs="Times New Roman"/>
-        </w:rPr>
-        <w:t>sal</w:t>
-      </w:r>
-      <w:proofErr w:type="spellEnd"/>
-      <w:r>
-        <w:rPr>
-          <w:rFonts w:ascii="Times New Roman" w:hAnsi="Times New Roman" w:cs="Times New Roman"/>
-        </w:rPr>
-        <w:t xml:space="preserve">: integer, hobby: char(20)) </w:t>
+      <w:r>
+        <w:rPr>
+          <w:rFonts w:ascii="Times New Roman" w:hAnsi="Times New Roman" w:cs="Times New Roman"/>
+        </w:rPr>
+        <w:t xml:space="preserve">Emp(eid: integer, did: integer, sal: integer, hobby: char(20)) </w:t>
       </w:r>
     </w:p>
     <w:p>
@@ -3511,41 +3087,11 @@
           <w:rFonts w:ascii="Times New Roman" w:hAnsi="Times New Roman" w:cs="Times New Roman"/>
         </w:rPr>
       </w:pPr>
-      <w:proofErr w:type="spellStart"/>
-      <w:proofErr w:type="gramStart"/>
-      <w:r>
-        <w:rPr>
-          <w:rFonts w:ascii="Times New Roman" w:hAnsi="Times New Roman" w:cs="Times New Roman"/>
-        </w:rPr>
-        <w:t>Dept</w:t>
-      </w:r>
-      <w:proofErr w:type="spellEnd"/>
-      <w:r>
-        <w:rPr>
-          <w:rFonts w:ascii="Times New Roman" w:hAnsi="Times New Roman" w:cs="Times New Roman"/>
-        </w:rPr>
-        <w:t>(</w:t>
-      </w:r>
-      <w:proofErr w:type="gramEnd"/>
-      <w:r>
-        <w:rPr>
-          <w:rFonts w:ascii="Times New Roman" w:hAnsi="Times New Roman" w:cs="Times New Roman"/>
-        </w:rPr>
-        <w:t xml:space="preserve">did: integer, </w:t>
-      </w:r>
-      <w:proofErr w:type="spellStart"/>
-      <w:r>
-        <w:rPr>
-          <w:rFonts w:ascii="Times New Roman" w:hAnsi="Times New Roman" w:cs="Times New Roman"/>
-        </w:rPr>
-        <w:t>dname</w:t>
-      </w:r>
-      <w:proofErr w:type="spellEnd"/>
-      <w:r>
-        <w:rPr>
-          <w:rFonts w:ascii="Times New Roman" w:hAnsi="Times New Roman" w:cs="Times New Roman"/>
-        </w:rPr>
-        <w:t xml:space="preserve">: char(20), floor: integer, phone: char(10)) </w:t>
+      <w:r>
+        <w:rPr>
+          <w:rFonts w:ascii="Times New Roman" w:hAnsi="Times New Roman" w:cs="Times New Roman"/>
+        </w:rPr>
+        <w:t xml:space="preserve">Dept(did: integer, dname: char(20), floor: integer, phone: char(10)) </w:t>
       </w:r>
     </w:p>
     <w:p>
@@ -3556,19 +3102,11 @@
           <w:rFonts w:ascii="Times New Roman" w:hAnsi="Times New Roman" w:cs="Times New Roman"/>
         </w:rPr>
       </w:pPr>
-      <w:proofErr w:type="gramStart"/>
-      <w:r>
-        <w:rPr>
-          <w:rFonts w:ascii="Times New Roman" w:hAnsi="Times New Roman" w:cs="Times New Roman"/>
-        </w:rPr>
-        <w:t>Finance(</w:t>
-      </w:r>
-      <w:proofErr w:type="gramEnd"/>
-      <w:r>
-        <w:rPr>
-          <w:rFonts w:ascii="Times New Roman" w:hAnsi="Times New Roman" w:cs="Times New Roman"/>
-        </w:rPr>
-        <w:t>did: integer, budget: real, sales: real, expenses: real)</w:t>
+      <w:r>
+        <w:rPr>
+          <w:rFonts w:ascii="Times New Roman" w:hAnsi="Times New Roman" w:cs="Times New Roman"/>
+        </w:rPr>
+        <w:t>Finance(did: integer, budget: real, sales: real, expenses: real)</w:t>
       </w:r>
     </w:p>
     <w:p>
@@ -3607,37 +3145,7 @@
         <w:rPr>
           <w:rFonts w:ascii="Times New Roman" w:hAnsi="Times New Roman" w:cs="Times New Roman"/>
         </w:rPr>
-        <w:t xml:space="preserve">SELECT </w:t>
-      </w:r>
-      <w:proofErr w:type="spellStart"/>
-      <w:proofErr w:type="gramStart"/>
-      <w:r>
-        <w:rPr>
-          <w:rFonts w:ascii="Times New Roman" w:hAnsi="Times New Roman" w:cs="Times New Roman"/>
-        </w:rPr>
-        <w:t>D.dname</w:t>
-      </w:r>
-      <w:proofErr w:type="spellEnd"/>
-      <w:proofErr w:type="gramEnd"/>
-      <w:r>
-        <w:rPr>
-          <w:rFonts w:ascii="Times New Roman" w:hAnsi="Times New Roman" w:cs="Times New Roman"/>
-        </w:rPr>
-        <w:t xml:space="preserve">, </w:t>
-      </w:r>
-      <w:proofErr w:type="spellStart"/>
-      <w:r>
-        <w:rPr>
-          <w:rFonts w:ascii="Times New Roman" w:hAnsi="Times New Roman" w:cs="Times New Roman"/>
-        </w:rPr>
-        <w:t>F.budget</w:t>
-      </w:r>
-      <w:proofErr w:type="spellEnd"/>
-      <w:r>
-        <w:rPr>
-          <w:rFonts w:ascii="Times New Roman" w:hAnsi="Times New Roman" w:cs="Times New Roman"/>
-        </w:rPr>
-        <w:t xml:space="preserve"> </w:t>
+        <w:t xml:space="preserve">SELECT D.dname, F.budget </w:t>
       </w:r>
     </w:p>
     <w:p>
@@ -3652,35 +3160,7 @@
         <w:rPr>
           <w:rFonts w:ascii="Times New Roman" w:hAnsi="Times New Roman" w:cs="Times New Roman"/>
         </w:rPr>
-        <w:t xml:space="preserve">FROM </w:t>
-      </w:r>
-      <w:proofErr w:type="spellStart"/>
-      <w:r>
-        <w:rPr>
-          <w:rFonts w:ascii="Times New Roman" w:hAnsi="Times New Roman" w:cs="Times New Roman"/>
-        </w:rPr>
-        <w:t>Emp</w:t>
-      </w:r>
-      <w:proofErr w:type="spellEnd"/>
-      <w:r>
-        <w:rPr>
-          <w:rFonts w:ascii="Times New Roman" w:hAnsi="Times New Roman" w:cs="Times New Roman"/>
-        </w:rPr>
-        <w:t xml:space="preserve"> E, </w:t>
-      </w:r>
-      <w:proofErr w:type="spellStart"/>
-      <w:r>
-        <w:rPr>
-          <w:rFonts w:ascii="Times New Roman" w:hAnsi="Times New Roman" w:cs="Times New Roman"/>
-        </w:rPr>
-        <w:t>Dept</w:t>
-      </w:r>
-      <w:proofErr w:type="spellEnd"/>
-      <w:r>
-        <w:rPr>
-          <w:rFonts w:ascii="Times New Roman" w:hAnsi="Times New Roman" w:cs="Times New Roman"/>
-        </w:rPr>
-        <w:t xml:space="preserve"> D, Finance F </w:t>
+        <w:t xml:space="preserve">FROM Emp E, Dept D, Finance F </w:t>
       </w:r>
     </w:p>
     <w:p>
@@ -3695,63 +3175,7 @@
         <w:rPr>
           <w:rFonts w:ascii="Times New Roman" w:hAnsi="Times New Roman" w:cs="Times New Roman"/>
         </w:rPr>
-        <w:t xml:space="preserve">WHERE </w:t>
-      </w:r>
-      <w:proofErr w:type="spellStart"/>
-      <w:r>
-        <w:rPr>
-          <w:rFonts w:ascii="Times New Roman" w:hAnsi="Times New Roman" w:cs="Times New Roman"/>
-        </w:rPr>
-        <w:t>E.did</w:t>
-      </w:r>
-      <w:proofErr w:type="spellEnd"/>
-      <w:r>
-        <w:rPr>
-          <w:rFonts w:ascii="Times New Roman" w:hAnsi="Times New Roman" w:cs="Times New Roman"/>
-        </w:rPr>
-        <w:t>=</w:t>
-      </w:r>
-      <w:proofErr w:type="spellStart"/>
-      <w:r>
-        <w:rPr>
-          <w:rFonts w:ascii="Times New Roman" w:hAnsi="Times New Roman" w:cs="Times New Roman"/>
-        </w:rPr>
-        <w:t>D.did</w:t>
-      </w:r>
-      <w:proofErr w:type="spellEnd"/>
-      <w:r>
-        <w:rPr>
-          <w:rFonts w:ascii="Times New Roman" w:hAnsi="Times New Roman" w:cs="Times New Roman"/>
-        </w:rPr>
-        <w:t xml:space="preserve"> AND </w:t>
-      </w:r>
-      <w:proofErr w:type="spellStart"/>
-      <w:r>
-        <w:rPr>
-          <w:rFonts w:ascii="Times New Roman" w:hAnsi="Times New Roman" w:cs="Times New Roman"/>
-        </w:rPr>
-        <w:t>D.did</w:t>
-      </w:r>
-      <w:proofErr w:type="spellEnd"/>
-      <w:r>
-        <w:rPr>
-          <w:rFonts w:ascii="Times New Roman" w:hAnsi="Times New Roman" w:cs="Times New Roman"/>
-        </w:rPr>
-        <w:t>=</w:t>
-      </w:r>
-      <w:proofErr w:type="spellStart"/>
-      <w:r>
-        <w:rPr>
-          <w:rFonts w:ascii="Times New Roman" w:hAnsi="Times New Roman" w:cs="Times New Roman"/>
-        </w:rPr>
-        <w:t>F.did</w:t>
-      </w:r>
-      <w:proofErr w:type="spellEnd"/>
-      <w:r>
-        <w:rPr>
-          <w:rFonts w:ascii="Times New Roman" w:hAnsi="Times New Roman" w:cs="Times New Roman"/>
-        </w:rPr>
-        <w:t xml:space="preserve"> </w:t>
+        <w:t xml:space="preserve">WHERE E.did=D.did AND D.did=F.did </w:t>
       </w:r>
     </w:p>
     <w:p>
@@ -3766,37 +3190,7 @@
         <w:rPr>
           <w:rFonts w:ascii="Times New Roman" w:hAnsi="Times New Roman" w:cs="Times New Roman"/>
         </w:rPr>
-        <w:t xml:space="preserve">AND </w:t>
-      </w:r>
-      <w:proofErr w:type="spellStart"/>
-      <w:r>
-        <w:rPr>
-          <w:rFonts w:ascii="Times New Roman" w:hAnsi="Times New Roman" w:cs="Times New Roman"/>
-        </w:rPr>
-        <w:t>E.sal</w:t>
-      </w:r>
-      <w:proofErr w:type="spellEnd"/>
-      <w:r>
-        <w:rPr>
-          <w:rFonts w:ascii="Times New Roman" w:hAnsi="Times New Roman" w:cs="Times New Roman"/>
-        </w:rPr>
-        <w:t xml:space="preserve"> ≥ 59000 AND </w:t>
-      </w:r>
-      <w:proofErr w:type="spellStart"/>
-      <w:proofErr w:type="gramStart"/>
-      <w:r>
-        <w:rPr>
-          <w:rFonts w:ascii="Times New Roman" w:hAnsi="Times New Roman" w:cs="Times New Roman"/>
-        </w:rPr>
-        <w:t>E.hobby</w:t>
-      </w:r>
-      <w:proofErr w:type="spellEnd"/>
-      <w:proofErr w:type="gramEnd"/>
-      <w:r>
-        <w:rPr>
-          <w:rFonts w:ascii="Times New Roman" w:hAnsi="Times New Roman" w:cs="Times New Roman"/>
-        </w:rPr>
-        <w:t xml:space="preserve"> = ‘yodeling’;</w:t>
+        <w:t>AND E.sal ≥ 59000 AND E.hobby = ‘yodeling’;</w:t>
       </w:r>
     </w:p>
     <w:p>
@@ -3820,35 +3214,7 @@
         <w:rPr>
           <w:rFonts w:ascii="Times New Roman" w:hAnsi="Times New Roman" w:cs="Times New Roman"/>
         </w:rPr>
-        <w:t xml:space="preserve">The system’s statistics indicate that employee salaries range from 10,000 to 60,000, and employees enjoy 200 different hobbies. There </w:t>
-      </w:r>
-      <w:proofErr w:type="gramStart"/>
-      <w:r>
-        <w:rPr>
-          <w:rFonts w:ascii="Times New Roman" w:hAnsi="Times New Roman" w:cs="Times New Roman"/>
-        </w:rPr>
-        <w:t>are</w:t>
-      </w:r>
-      <w:proofErr w:type="gramEnd"/>
-      <w:r>
-        <w:rPr>
-          <w:rFonts w:ascii="Times New Roman" w:hAnsi="Times New Roman" w:cs="Times New Roman"/>
-        </w:rPr>
-        <w:t xml:space="preserve"> a total of 50,000 employees and 5,000 departments (each with corresponding financial record in the Finance relation) in the database. Each relation fits 100 tuples in a page. Suppose there exists a clustered B+ tree index on (</w:t>
-      </w:r>
-      <w:proofErr w:type="spellStart"/>
-      <w:r>
-        <w:rPr>
-          <w:rFonts w:ascii="Times New Roman" w:hAnsi="Times New Roman" w:cs="Times New Roman"/>
-        </w:rPr>
-        <w:t>Emp.did</w:t>
-      </w:r>
-      <w:proofErr w:type="spellEnd"/>
-      <w:r>
-        <w:rPr>
-          <w:rFonts w:ascii="Times New Roman" w:hAnsi="Times New Roman" w:cs="Times New Roman"/>
-        </w:rPr>
-        <w:t>) of size 50 pages.</w:t>
+        <w:t>The system’s statistics indicate that employee salaries range from 10,000 to 60,000, and employees enjoy 200 different hobbies. There are a total of 50,000 employees and 5,000 departments (each with corresponding financial record in the Finance relation) in the database. Each relation fits 100 tuples in a page. Suppose there exists a clustered B+ tree index on (Emp.did) of size 50 pages.</w:t>
       </w:r>
     </w:p>
     <w:p>
@@ -3882,16 +3248,12 @@
         </w:rPr>
         <w:t xml:space="preserve">For </w:t>
       </w:r>
-      <w:proofErr w:type="spellStart"/>
-      <w:proofErr w:type="gramStart"/>
       <w:r>
         <w:rPr>
           <w:rFonts w:ascii="Times New Roman" w:hAnsi="Times New Roman" w:cs="Times New Roman"/>
         </w:rPr>
         <w:t>E.hobby</w:t>
       </w:r>
-      <w:proofErr w:type="spellEnd"/>
-      <w:proofErr w:type="gramEnd"/>
       <w:r>
         <w:rPr>
           <w:rFonts w:ascii="Times New Roman" w:hAnsi="Times New Roman" w:cs="Times New Roman"/>
@@ -4042,14 +3404,7 @@
         <w:rPr>
           <w:rFonts w:ascii="Times New Roman" w:hAnsi="Times New Roman" w:cs="Times New Roman"/>
         </w:rPr>
-        <w:t xml:space="preserve">For </w:t>
-      </w:r>
-      <w:proofErr w:type="spellStart"/>
-      <w:r>
-        <w:rPr>
-          <w:rFonts w:ascii="Times New Roman" w:hAnsi="Times New Roman" w:cs="Times New Roman"/>
-        </w:rPr>
-        <w:t>E.</w:t>
+        <w:t>For E.</w:t>
       </w:r>
       <w:r>
         <w:rPr>
@@ -4057,7 +3412,6 @@
         </w:rPr>
         <w:t>sal</w:t>
       </w:r>
-      <w:proofErr w:type="spellEnd"/>
       <w:r>
         <w:rPr>
           <w:rFonts w:ascii="Times New Roman" w:hAnsi="Times New Roman" w:cs="Times New Roman"/>
@@ -4367,35 +3721,7 @@
             <w:rFonts w:ascii="Cambria Math" w:hAnsi="Cambria Math" w:cs="Times New Roman"/>
             <w:color w:val="4472C4" w:themeColor="accent1"/>
           </w:rPr>
-          <m:t>=0.02</m:t>
-        </m:r>
-        <m:r>
-          <w:rPr>
-            <w:rFonts w:ascii="Cambria Math" w:hAnsi="Cambria Math" w:cs="Times New Roman"/>
-            <w:color w:val="4472C4" w:themeColor="accent1"/>
-          </w:rPr>
-          <m:t>*0.</m:t>
-        </m:r>
-        <m:r>
-          <w:rPr>
-            <w:rFonts w:ascii="Cambria Math" w:hAnsi="Cambria Math" w:cs="Times New Roman"/>
-            <w:color w:val="4472C4" w:themeColor="accent1"/>
-          </w:rPr>
-          <m:t>005</m:t>
-        </m:r>
-        <m:r>
-          <w:rPr>
-            <w:rFonts w:ascii="Cambria Math" w:hAnsi="Cambria Math" w:cs="Times New Roman"/>
-            <w:color w:val="4472C4" w:themeColor="accent1"/>
-          </w:rPr>
-          <m:t>=</m:t>
-        </m:r>
-        <m:r>
-          <w:rPr>
-            <w:rFonts w:ascii="Cambria Math" w:hAnsi="Cambria Math" w:cs="Times New Roman"/>
-            <w:color w:val="4472C4" w:themeColor="accent1"/>
-          </w:rPr>
-          <m:t>0.0001</m:t>
+          <m:t>=0.02*0.005=0.0001</m:t>
         </m:r>
       </m:oMath>
     </w:p>
@@ -4434,23 +3760,7 @@
           <w:rFonts w:ascii="Times New Roman" w:hAnsi="Times New Roman" w:cs="Times New Roman"/>
           <w:color w:val="4472C4" w:themeColor="accent1"/>
         </w:rPr>
-        <w:t xml:space="preserve">100 tuples in </w:t>
-      </w:r>
-      <w:proofErr w:type="gramStart"/>
-      <w:r>
-        <w:rPr>
-          <w:rFonts w:ascii="Times New Roman" w:hAnsi="Times New Roman" w:cs="Times New Roman"/>
-          <w:color w:val="4472C4" w:themeColor="accent1"/>
-        </w:rPr>
-        <w:t>a pages</w:t>
-      </w:r>
-      <w:proofErr w:type="gramEnd"/>
-      <w:r>
-        <w:rPr>
-          <w:rFonts w:ascii="Times New Roman" w:hAnsi="Times New Roman" w:cs="Times New Roman"/>
-          <w:color w:val="4472C4" w:themeColor="accent1"/>
-        </w:rPr>
-        <w:t>, we have 500 pages record employe</w:t>
+        <w:t>100 tuples in a pages, we have 500 pages record employe</w:t>
       </w:r>
       <w:r>
         <w:rPr>
@@ -4501,14 +3811,7 @@
             <w:rFonts w:ascii="Cambria Math" w:hAnsi="Cambria Math" w:cs="Times New Roman"/>
             <w:color w:val="4472C4" w:themeColor="accent1"/>
           </w:rPr>
-          <m:t xml:space="preserve">=0.0001*500=0.05 pages=5 </m:t>
-        </m:r>
-        <m:r>
-          <w:rPr>
-            <w:rFonts w:ascii="Cambria Math" w:hAnsi="Cambria Math" w:cs="Times New Roman"/>
-            <w:color w:val="4472C4" w:themeColor="accent1"/>
-          </w:rPr>
-          <m:t>tuples</m:t>
+          <m:t>=0.0001*500=0.05 pages=5 tuples</m:t>
         </m:r>
       </m:oMath>
     </w:p>
@@ -4538,91 +3841,7 @@
         <w:rPr>
           <w:rFonts w:ascii="Times New Roman" w:hAnsi="Times New Roman" w:cs="Times New Roman"/>
         </w:rPr>
-        <w:t xml:space="preserve">Compute the cost of the plans shown below. Assume that sorting of any relation (if required) can be done in 2 passes: 1 </w:t>
-      </w:r>
-      <w:proofErr w:type="spellStart"/>
-      <w:r>
-        <w:rPr>
-          <w:rFonts w:ascii="Times New Roman" w:hAnsi="Times New Roman" w:cs="Times New Roman"/>
-        </w:rPr>
-        <w:t>st</w:t>
-      </w:r>
-      <w:proofErr w:type="spellEnd"/>
-      <w:r>
-        <w:rPr>
-          <w:rFonts w:ascii="Times New Roman" w:hAnsi="Times New Roman" w:cs="Times New Roman"/>
-        </w:rPr>
-        <w:t xml:space="preserve"> pass to produce sorted runs and 2 </w:t>
-      </w:r>
-      <w:proofErr w:type="spellStart"/>
-      <w:r>
-        <w:rPr>
-          <w:rFonts w:ascii="Times New Roman" w:hAnsi="Times New Roman" w:cs="Times New Roman"/>
-        </w:rPr>
-        <w:t>nd</w:t>
-      </w:r>
-      <w:proofErr w:type="spellEnd"/>
-      <w:r>
-        <w:rPr>
-          <w:rFonts w:ascii="Times New Roman" w:hAnsi="Times New Roman" w:cs="Times New Roman"/>
-        </w:rPr>
-        <w:t xml:space="preserve"> pass to merge runs. Similarly hash join can be done in 2 passes: 1st pass to produce partitions, 2 </w:t>
-      </w:r>
-      <w:proofErr w:type="spellStart"/>
-      <w:r>
-        <w:rPr>
-          <w:rFonts w:ascii="Times New Roman" w:hAnsi="Times New Roman" w:cs="Times New Roman"/>
-        </w:rPr>
-        <w:t>nd</w:t>
-      </w:r>
-      <w:proofErr w:type="spellEnd"/>
-      <w:r>
-        <w:rPr>
-          <w:rFonts w:ascii="Times New Roman" w:hAnsi="Times New Roman" w:cs="Times New Roman"/>
-        </w:rPr>
-        <w:t xml:space="preserve"> pass to join corresponding partitions. NLJ is a Page-oriented Nested Loops Join. Assume that did is the candidate key, and that 100 tuples of a resulting join between </w:t>
-      </w:r>
-      <w:proofErr w:type="spellStart"/>
-      <w:r>
-        <w:rPr>
-          <w:rFonts w:ascii="Times New Roman" w:hAnsi="Times New Roman" w:cs="Times New Roman"/>
-        </w:rPr>
-        <w:t>Emp</w:t>
-      </w:r>
-      <w:proofErr w:type="spellEnd"/>
-      <w:r>
-        <w:rPr>
-          <w:rFonts w:ascii="Times New Roman" w:hAnsi="Times New Roman" w:cs="Times New Roman"/>
-        </w:rPr>
-        <w:t xml:space="preserve"> and </w:t>
-      </w:r>
-      <w:proofErr w:type="spellStart"/>
-      <w:r>
-        <w:rPr>
-          <w:rFonts w:ascii="Times New Roman" w:hAnsi="Times New Roman" w:cs="Times New Roman"/>
-        </w:rPr>
-        <w:t>Dept</w:t>
-      </w:r>
-      <w:proofErr w:type="spellEnd"/>
-      <w:r>
-        <w:rPr>
-          <w:rFonts w:ascii="Times New Roman" w:hAnsi="Times New Roman" w:cs="Times New Roman"/>
-        </w:rPr>
-        <w:t xml:space="preserve"> fit in a page. Similarly, 100 tuples of a resulting join between Finance and </w:t>
-      </w:r>
-      <w:proofErr w:type="spellStart"/>
-      <w:r>
-        <w:rPr>
-          <w:rFonts w:ascii="Times New Roman" w:hAnsi="Times New Roman" w:cs="Times New Roman"/>
-        </w:rPr>
-        <w:t>Dept</w:t>
-      </w:r>
-      <w:proofErr w:type="spellEnd"/>
-      <w:r>
-        <w:rPr>
-          <w:rFonts w:ascii="Times New Roman" w:hAnsi="Times New Roman" w:cs="Times New Roman"/>
-        </w:rPr>
-        <w:t xml:space="preserve"> fit in a page.</w:t>
+        <w:t>Compute the cost of the plans shown below. Assume that sorting of any relation (if required) can be done in 2 passes: 1 st pass to produce sorted runs and 2 nd pass to merge runs. Similarly hash join can be done in 2 passes: 1st pass to produce partitions, 2 nd pass to join corresponding partitions. NLJ is a Page-oriented Nested Loops Join. Assume that did is the candidate key, and that 100 tuples of a resulting join between Emp and Dept fit in a page. Similarly, 100 tuples of a resulting join between Finance and Dept fit in a page.</w:t>
       </w:r>
     </w:p>
     <w:p>
@@ -4682,7 +3901,7 @@
     <w:p>
       <w:pPr>
         <w:rPr>
-          <w:rFonts w:ascii="Times New Roman" w:hAnsi="Times New Roman" w:cs="Times New Roman" w:hint="eastAsia"/>
+          <w:rFonts w:ascii="Times New Roman" w:hAnsi="Times New Roman" w:cs="Times New Roman"/>
         </w:rPr>
       </w:pPr>
       <w:r>
@@ -4846,32 +4065,16 @@
       <w:pPr>
         <w:ind w:leftChars="100" w:left="210"/>
         <w:rPr>
+          <w:rFonts w:ascii="Times New Roman" w:hAnsi="Times New Roman" w:cs="Times New Roman"/>
+          <w:color w:val="4472C4" w:themeColor="accent1"/>
+        </w:rPr>
+      </w:pPr>
+      <w:r>
+        <w:rPr>
           <w:rFonts w:ascii="Times New Roman" w:hAnsi="Times New Roman" w:cs="Times New Roman" w:hint="eastAsia"/>
           <w:color w:val="4472C4" w:themeColor="accent1"/>
         </w:rPr>
-      </w:pPr>
-      <w:r>
-        <w:rPr>
-          <w:rFonts w:ascii="Times New Roman" w:hAnsi="Times New Roman" w:cs="Times New Roman" w:hint="eastAsia"/>
-          <w:color w:val="4472C4" w:themeColor="accent1"/>
-        </w:rPr>
-        <w:t xml:space="preserve">Cost of Scanning </w:t>
-      </w:r>
-      <w:proofErr w:type="spellStart"/>
-      <w:r>
-        <w:rPr>
-          <w:rFonts w:ascii="Times New Roman" w:hAnsi="Times New Roman" w:cs="Times New Roman" w:hint="eastAsia"/>
-          <w:color w:val="4472C4" w:themeColor="accent1"/>
-        </w:rPr>
-        <w:t>Dept</w:t>
-      </w:r>
-      <w:proofErr w:type="spellEnd"/>
-      <w:r>
-        <w:rPr>
-          <w:rFonts w:ascii="Times New Roman" w:hAnsi="Times New Roman" w:cs="Times New Roman" w:hint="eastAsia"/>
-          <w:color w:val="4472C4" w:themeColor="accent1"/>
-        </w:rPr>
-        <w:t xml:space="preserve"> = </w:t>
+        <w:t xml:space="preserve">Cost of Scanning Dept = </w:t>
       </w:r>
       <m:oMath>
         <m:f>
@@ -4932,23 +4135,21 @@
           <w:rFonts w:ascii="Times New Roman" w:hAnsi="Times New Roman" w:cs="Times New Roman"/>
           <w:color w:val="4472C4" w:themeColor="accent1"/>
         </w:rPr>
-        <w:t xml:space="preserve">Cost to Join </w:t>
-      </w:r>
-      <w:proofErr w:type="spellStart"/>
-      <w:r>
-        <w:rPr>
-          <w:rFonts w:ascii="Times New Roman" w:hAnsi="Times New Roman" w:cs="Times New Roman"/>
-          <w:color w:val="4472C4" w:themeColor="accent1"/>
-        </w:rPr>
-        <w:t>Dept</w:t>
-      </w:r>
-      <w:proofErr w:type="spellEnd"/>
-      <w:r>
-        <w:rPr>
-          <w:rFonts w:ascii="Times New Roman" w:hAnsi="Times New Roman" w:cs="Times New Roman"/>
-          <w:color w:val="4472C4" w:themeColor="accent1"/>
-        </w:rPr>
-        <w:t xml:space="preserve"> with Finance:</w:t>
+        <w:t>Cost to Join Dept with Finance</w:t>
+      </w:r>
+      <w:r>
+        <w:rPr>
+          <w:rFonts w:ascii="Times New Roman" w:hAnsi="Times New Roman" w:cs="Times New Roman"/>
+          <w:color w:val="4472C4" w:themeColor="accent1"/>
+        </w:rPr>
+        <w:t xml:space="preserve"> using NLJ</w:t>
+      </w:r>
+      <w:r>
+        <w:rPr>
+          <w:rFonts w:ascii="Times New Roman" w:hAnsi="Times New Roman" w:cs="Times New Roman"/>
+          <w:color w:val="4472C4" w:themeColor="accent1"/>
+        </w:rPr>
+        <w:t>:</w:t>
       </w:r>
       <w:r>
         <w:rPr>
@@ -4964,7 +4165,109 @@
             <w:rFonts w:ascii="Cambria Math" w:hAnsi="Cambria Math" w:cs="Times New Roman"/>
             <w:color w:val="4472C4" w:themeColor="accent1"/>
           </w:rPr>
-          <m:t>Npages(Dept) * Npages(Finance) = 50 * 5000 / 100 =   2500</m:t>
+          <m:t>Npages</m:t>
+        </m:r>
+        <m:d>
+          <m:dPr>
+            <m:ctrlPr>
+              <w:rPr>
+                <w:rFonts w:ascii="Cambria Math" w:hAnsi="Cambria Math" w:cs="Times New Roman"/>
+                <w:i/>
+                <w:color w:val="4472C4" w:themeColor="accent1"/>
+              </w:rPr>
+            </m:ctrlPr>
+          </m:dPr>
+          <m:e>
+            <m:r>
+              <w:rPr>
+                <w:rFonts w:ascii="Cambria Math" w:hAnsi="Cambria Math" w:cs="Times New Roman"/>
+                <w:color w:val="4472C4" w:themeColor="accent1"/>
+              </w:rPr>
+              <m:t>Dept</m:t>
+            </m:r>
+          </m:e>
+        </m:d>
+        <m:r>
+          <w:rPr>
+            <w:rFonts w:ascii="Cambria Math" w:hAnsi="Cambria Math" w:cs="Times New Roman"/>
+            <w:color w:val="4472C4" w:themeColor="accent1"/>
+          </w:rPr>
+          <m:t>+</m:t>
+        </m:r>
+        <m:r>
+          <w:rPr>
+            <w:rFonts w:ascii="Cambria Math" w:hAnsi="Cambria Math" w:cs="Times New Roman"/>
+            <w:color w:val="4472C4" w:themeColor="accent1"/>
+          </w:rPr>
+          <m:t xml:space="preserve"> Npages</m:t>
+        </m:r>
+        <m:d>
+          <m:dPr>
+            <m:ctrlPr>
+              <w:rPr>
+                <w:rFonts w:ascii="Cambria Math" w:hAnsi="Cambria Math" w:cs="Times New Roman"/>
+                <w:i/>
+                <w:color w:val="4472C4" w:themeColor="accent1"/>
+              </w:rPr>
+            </m:ctrlPr>
+          </m:dPr>
+          <m:e>
+            <m:r>
+              <w:rPr>
+                <w:rFonts w:ascii="Cambria Math" w:hAnsi="Cambria Math" w:cs="Times New Roman"/>
+                <w:color w:val="4472C4" w:themeColor="accent1"/>
+              </w:rPr>
+              <m:t>Dept</m:t>
+            </m:r>
+          </m:e>
+        </m:d>
+        <m:r>
+          <w:rPr>
+            <w:rFonts w:ascii="Cambria Math" w:hAnsi="Cambria Math" w:cs="Times New Roman"/>
+            <w:color w:val="4472C4" w:themeColor="accent1"/>
+          </w:rPr>
+          <m:t>* Npages</m:t>
+        </m:r>
+        <m:d>
+          <m:dPr>
+            <m:ctrlPr>
+              <w:rPr>
+                <w:rFonts w:ascii="Cambria Math" w:hAnsi="Cambria Math" w:cs="Times New Roman"/>
+                <w:i/>
+                <w:color w:val="4472C4" w:themeColor="accent1"/>
+              </w:rPr>
+            </m:ctrlPr>
+          </m:dPr>
+          <m:e>
+            <m:r>
+              <w:rPr>
+                <w:rFonts w:ascii="Cambria Math" w:hAnsi="Cambria Math" w:cs="Times New Roman"/>
+                <w:color w:val="4472C4" w:themeColor="accent1"/>
+              </w:rPr>
+              <m:t>Finance</m:t>
+            </m:r>
+          </m:e>
+        </m:d>
+        <m:r>
+          <w:rPr>
+            <w:rFonts w:ascii="Cambria Math" w:hAnsi="Cambria Math" w:cs="Times New Roman"/>
+            <w:color w:val="4472C4" w:themeColor="accent1"/>
+          </w:rPr>
+          <m:t>= 50 * 50+50=   255</m:t>
+        </m:r>
+        <m:r>
+          <w:rPr>
+            <w:rFonts w:ascii="Cambria Math" w:hAnsi="Cambria Math" w:cs="Times New Roman"/>
+            <w:color w:val="4472C4" w:themeColor="accent1"/>
+          </w:rPr>
+          <m:t>0</m:t>
+        </m:r>
+        <m:r>
+          <w:rPr>
+            <w:rFonts w:ascii="Cambria Math" w:hAnsi="Cambria Math" w:cs="Times New Roman"/>
+            <w:color w:val="4472C4" w:themeColor="accent1"/>
+          </w:rPr>
+          <m:t xml:space="preserve"> </m:t>
         </m:r>
       </m:oMath>
     </w:p>
@@ -4972,7 +4275,7 @@
       <w:pPr>
         <w:ind w:leftChars="100" w:left="210"/>
         <w:rPr>
-          <w:rFonts w:ascii="Times New Roman" w:hAnsi="Times New Roman" w:cs="Times New Roman" w:hint="eastAsia"/>
+          <w:rFonts w:ascii="Times New Roman" w:hAnsi="Times New Roman" w:cs="Times New Roman"/>
           <w:color w:val="4472C4" w:themeColor="accent1"/>
         </w:rPr>
       </w:pPr>
@@ -5078,33 +4381,8 @@
           <w:rFonts w:ascii="Times New Roman" w:hAnsi="Times New Roman" w:cs="Times New Roman"/>
           <w:color w:val="4472C4" w:themeColor="accent1"/>
         </w:rPr>
-        <w:t>(</w:t>
-      </w:r>
-      <w:proofErr w:type="spellStart"/>
-      <w:r>
-        <w:rPr>
-          <w:rFonts w:ascii="Times New Roman" w:hAnsi="Times New Roman" w:cs="Times New Roman"/>
-          <w:color w:val="4472C4" w:themeColor="accent1"/>
-        </w:rPr>
-        <w:t>Dept</w:t>
-      </w:r>
-      <w:proofErr w:type="spellEnd"/>
-      <w:r>
-        <w:rPr>
-          <w:rFonts w:ascii="Times New Roman" w:hAnsi="Times New Roman" w:cs="Times New Roman"/>
-          <w:color w:val="4472C4" w:themeColor="accent1"/>
-        </w:rPr>
-        <w:t xml:space="preserve"> Join Finance) with </w:t>
-      </w:r>
-      <w:proofErr w:type="spellStart"/>
-      <w:r>
-        <w:rPr>
-          <w:rFonts w:ascii="Times New Roman" w:hAnsi="Times New Roman" w:cs="Times New Roman"/>
-          <w:color w:val="4472C4" w:themeColor="accent1"/>
-        </w:rPr>
-        <w:t>Emp</w:t>
-      </w:r>
-      <w:proofErr w:type="spellEnd"/>
+        <w:t>(Dept Join Finance) with Emp</w:t>
+      </w:r>
       <w:r>
         <w:rPr>
           <w:rFonts w:ascii="Times New Roman" w:hAnsi="Times New Roman" w:cs="Times New Roman"/>
@@ -5129,7 +4407,14 @@
               <w:rFonts w:ascii="Cambria Math" w:hAnsi="Cambria Math" w:cs="Times New Roman"/>
               <w:color w:val="4472C4" w:themeColor="accent1"/>
             </w:rPr>
-            <m:t xml:space="preserve">  50*Npages(Emp) = 50 * 500 = 25000</m:t>
+            <m:t xml:space="preserve">  Npages(result)</m:t>
+          </m:r>
+          <m:r>
+            <w:rPr>
+              <w:rFonts w:ascii="Cambria Math" w:hAnsi="Cambria Math" w:cs="Times New Roman"/>
+              <w:color w:val="4472C4" w:themeColor="accent1"/>
+            </w:rPr>
+            <m:t>*Npages(Emp) = 50 * 500 = 25000</m:t>
           </m:r>
         </m:oMath>
       </m:oMathPara>
@@ -5139,7 +4424,41 @@
         <w:pStyle w:val="a3"/>
         <w:ind w:left="420" w:firstLineChars="0" w:firstLine="0"/>
         <w:rPr>
-          <w:rFonts w:ascii="Times New Roman" w:hAnsi="Times New Roman" w:cs="Times New Roman" w:hint="eastAsia"/>
+          <w:rFonts w:ascii="Times New Roman" w:hAnsi="Times New Roman" w:cs="Times New Roman"/>
+          <w:color w:val="4472C4" w:themeColor="accent1"/>
+        </w:rPr>
+      </w:pPr>
+      <w:r>
+        <w:rPr>
+          <w:rFonts w:ascii="Times New Roman" w:hAnsi="Times New Roman" w:cs="Times New Roman"/>
+          <w:color w:val="4472C4" w:themeColor="accent1"/>
+        </w:rPr>
+        <w:tab/>
+        <w:t>As we already have result from Dept and Finance</w:t>
+      </w:r>
+      <w:r>
+        <w:rPr>
+          <w:rFonts w:ascii="Times New Roman" w:hAnsi="Times New Roman" w:cs="Times New Roman"/>
+          <w:color w:val="4472C4" w:themeColor="accent1"/>
+        </w:rPr>
+        <w:t xml:space="preserve"> in memory</w:t>
+      </w:r>
+      <w:r>
+        <w:rPr>
+          <w:rFonts w:ascii="Times New Roman" w:hAnsi="Times New Roman" w:cs="Times New Roman"/>
+          <w:color w:val="4472C4" w:themeColor="accent1"/>
+        </w:rPr>
+        <w:t>.</w:t>
+      </w:r>
+      <w:bookmarkStart w:id="0" w:name="_GoBack"/>
+      <w:bookmarkEnd w:id="0"/>
+    </w:p>
+    <w:p>
+      <w:pPr>
+        <w:pStyle w:val="a3"/>
+        <w:ind w:left="420" w:firstLineChars="0" w:firstLine="0"/>
+        <w:rPr>
+          <w:rFonts w:ascii="Times New Roman" w:hAnsi="Times New Roman" w:cs="Times New Roman"/>
           <w:color w:val="4472C4" w:themeColor="accent1"/>
           <w:u w:val="single"/>
         </w:rPr>
@@ -5159,7 +4478,15 @@
             <w:color w:val="4472C4" w:themeColor="accent1"/>
             <w:u w:val="single"/>
           </w:rPr>
-          <m:t>50+2500+25000=27550</m:t>
+          <m:t>2550</m:t>
+        </m:r>
+        <m:r>
+          <w:rPr>
+            <w:rFonts w:ascii="Cambria Math" w:hAnsi="Cambria Math" w:cs="Times New Roman"/>
+            <w:color w:val="4472C4" w:themeColor="accent1"/>
+            <w:u w:val="single"/>
+          </w:rPr>
+          <m:t>+25000=27550</m:t>
         </m:r>
       </m:oMath>
     </w:p>
@@ -5234,21 +4561,7 @@
         <w:rPr>
           <w:rFonts w:ascii="Times New Roman" w:hAnsi="Times New Roman" w:cs="Times New Roman"/>
         </w:rPr>
-        <w:t xml:space="preserve">Cost of Hash Join </w:t>
-      </w:r>
-      <w:proofErr w:type="spellStart"/>
-      <w:r>
-        <w:rPr>
-          <w:rFonts w:ascii="Times New Roman" w:hAnsi="Times New Roman" w:cs="Times New Roman"/>
-        </w:rPr>
-        <w:t>Dept</w:t>
-      </w:r>
-      <w:proofErr w:type="spellEnd"/>
-      <w:r>
-        <w:rPr>
-          <w:rFonts w:ascii="Times New Roman" w:hAnsi="Times New Roman" w:cs="Times New Roman"/>
-        </w:rPr>
-        <w:t xml:space="preserve"> and Finance:</w:t>
+        <w:t>Cost of Hash Join Dept and Finance:</w:t>
       </w:r>
     </w:p>
     <w:p>
@@ -5387,7 +4700,7 @@
         <w:pStyle w:val="a3"/>
         <w:ind w:left="420" w:firstLineChars="0" w:firstLine="0"/>
         <w:rPr>
-          <w:rFonts w:ascii="Times New Roman" w:hAnsi="Times New Roman" w:cs="Times New Roman" w:hint="eastAsia"/>
+          <w:rFonts w:ascii="Times New Roman" w:hAnsi="Times New Roman" w:cs="Times New Roman"/>
           <w:color w:val="4472C4" w:themeColor="accent1"/>
         </w:rPr>
       </w:pPr>
@@ -5422,14 +4735,7 @@
                 <w:rFonts w:ascii="Cambria Math" w:hAnsi="Cambria Math" w:cs="Times New Roman"/>
                 <w:color w:val="4472C4" w:themeColor="accent1"/>
               </w:rPr>
-              <m:t>R</m:t>
-            </m:r>
-            <m:r>
-              <w:rPr>
-                <w:rFonts w:ascii="Cambria Math" w:hAnsi="Cambria Math" w:cs="Times New Roman"/>
-                <w:color w:val="4472C4" w:themeColor="accent1"/>
-              </w:rPr>
-              <m:t>(DEPT)</m:t>
+              <m:t>R(DEPT)</m:t>
             </m:r>
           </m:e>
         </m:d>
@@ -5456,14 +4762,7 @@
                 <w:rFonts w:ascii="Cambria Math" w:hAnsi="Cambria Math" w:cs="Times New Roman"/>
                 <w:color w:val="4472C4" w:themeColor="accent1"/>
               </w:rPr>
-              <m:t>S</m:t>
-            </m:r>
-            <m:r>
-              <w:rPr>
-                <w:rFonts w:ascii="Cambria Math" w:hAnsi="Cambria Math" w:cs="Times New Roman"/>
-                <w:color w:val="4472C4" w:themeColor="accent1"/>
-              </w:rPr>
-              <m:t>(FINANCE)</m:t>
+              <m:t>S(FINANCE)</m:t>
             </m:r>
           </m:e>
         </m:d>
@@ -5564,16 +4863,8 @@
         <w:rPr>
           <w:rFonts w:ascii="Times New Roman" w:hAnsi="Times New Roman" w:cs="Times New Roman"/>
         </w:rPr>
-        <w:t xml:space="preserve">Cost of Join this table with </w:t>
-      </w:r>
-      <w:proofErr w:type="spellStart"/>
-      <w:r>
-        <w:rPr>
-          <w:rFonts w:ascii="Times New Roman" w:hAnsi="Times New Roman" w:cs="Times New Roman"/>
-        </w:rPr>
-        <w:t>Emp</w:t>
-      </w:r>
-      <w:proofErr w:type="spellEnd"/>
+        <w:t>Cost of Join this table with Emp</w:t>
+      </w:r>
       <w:r>
         <w:rPr>
           <w:rFonts w:ascii="Times New Roman" w:hAnsi="Times New Roman" w:cs="Times New Roman"/>
@@ -5672,13 +4963,7 @@
             <w:rPr>
               <w:rFonts w:ascii="Cambria Math" w:hAnsi="Cambria Math" w:cs="Times New Roman"/>
             </w:rPr>
-            <m:t>+</m:t>
-          </m:r>
-          <m:r>
-            <w:rPr>
-              <w:rFonts w:ascii="Cambria Math" w:hAnsi="Cambria Math" w:cs="Times New Roman"/>
-            </w:rPr>
-            <m:t>Npages</m:t>
+            <m:t>+Npages</m:t>
           </m:r>
           <m:d>
             <m:dPr>
@@ -5760,7 +5045,7 @@
         <w:pStyle w:val="a3"/>
         <w:ind w:left="420" w:firstLineChars="0" w:firstLine="0"/>
         <w:rPr>
-          <w:rFonts w:ascii="Times New Roman" w:hAnsi="Times New Roman" w:cs="Times New Roman" w:hint="eastAsia"/>
+          <w:rFonts w:ascii="Times New Roman" w:hAnsi="Times New Roman" w:cs="Times New Roman"/>
           <w:color w:val="4472C4" w:themeColor="accent1"/>
         </w:rPr>
       </w:pPr>
@@ -5809,14 +5094,7 @@
                 <w:rFonts w:ascii="Cambria Math" w:hAnsi="Cambria Math" w:cs="Times New Roman"/>
                 <w:color w:val="4472C4" w:themeColor="accent1"/>
               </w:rPr>
-              <m:t>R</m:t>
-            </m:r>
-            <m:r>
-              <w:rPr>
-                <w:rFonts w:ascii="Cambria Math" w:hAnsi="Cambria Math" w:cs="Times New Roman"/>
-                <w:color w:val="4472C4" w:themeColor="accent1"/>
-              </w:rPr>
-              <m:t>(DEPT HJ Finance)</m:t>
+              <m:t>R(DEPT HJ Finance)</m:t>
             </m:r>
           </m:e>
         </m:d>
@@ -5843,14 +5121,7 @@
                 <w:rFonts w:ascii="Cambria Math" w:hAnsi="Cambria Math" w:cs="Times New Roman"/>
                 <w:color w:val="4472C4" w:themeColor="accent1"/>
               </w:rPr>
-              <m:t>S</m:t>
-            </m:r>
-            <m:r>
-              <w:rPr>
-                <w:rFonts w:ascii="Cambria Math" w:hAnsi="Cambria Math" w:cs="Times New Roman"/>
-                <w:color w:val="4472C4" w:themeColor="accent1"/>
-              </w:rPr>
-              <m:t>(EMP)</m:t>
+              <m:t>S(EMP)</m:t>
             </m:r>
           </m:e>
         </m:d>
@@ -5915,23 +5186,7 @@
           <w:rFonts w:ascii="Times New Roman" w:hAnsi="Times New Roman" w:cs="Times New Roman"/>
           <w:color w:val="4472C4" w:themeColor="accent1"/>
         </w:rPr>
-        <w:t xml:space="preserve">Cost of Sorting the </w:t>
-      </w:r>
-      <w:proofErr w:type="spellStart"/>
-      <w:r>
-        <w:rPr>
-          <w:rFonts w:ascii="Times New Roman" w:hAnsi="Times New Roman" w:cs="Times New Roman"/>
-          <w:color w:val="4472C4" w:themeColor="accent1"/>
-        </w:rPr>
-        <w:t>Emp</w:t>
-      </w:r>
-      <w:proofErr w:type="spellEnd"/>
-      <w:r>
-        <w:rPr>
-          <w:rFonts w:ascii="Times New Roman" w:hAnsi="Times New Roman" w:cs="Times New Roman"/>
-          <w:color w:val="4472C4" w:themeColor="accent1"/>
-        </w:rPr>
-        <w:t>: 2*300</w:t>
+        <w:t>Cost of Sorting the Emp: 2*300</w:t>
       </w:r>
       <w:r>
         <w:rPr>
@@ -5995,23 +5250,7 @@
             <w:color w:val="4472C4" w:themeColor="accent1"/>
             <w:u w:val="single"/>
           </w:rPr>
-          <m:t>300</m:t>
-        </m:r>
-        <m:r>
-          <w:rPr>
-            <w:rFonts w:ascii="Cambria Math" w:hAnsi="Cambria Math" w:cs="Times New Roman"/>
-            <w:color w:val="4472C4" w:themeColor="accent1"/>
-            <w:u w:val="single"/>
-          </w:rPr>
-          <m:t>+500+200+1200</m:t>
-        </m:r>
-        <m:r>
-          <w:rPr>
-            <w:rFonts w:ascii="Cambria Math" w:hAnsi="Cambria Math" w:cs="Times New Roman"/>
-            <w:color w:val="4472C4" w:themeColor="accent1"/>
-            <w:u w:val="single"/>
-          </w:rPr>
-          <m:t>=2200</m:t>
+          <m:t>300+500+200+1200=2200</m:t>
         </m:r>
       </m:oMath>
     </w:p>
@@ -6227,286 +5466,140 @@
           <w:rFonts w:ascii="Times New Roman" w:hAnsi="Times New Roman" w:cs="Times New Roman" w:hint="eastAsia"/>
           <w:color w:val="4472C4" w:themeColor="accent1"/>
         </w:rPr>
+        <w:t>Cost of Joining Emp with De</w:t>
+      </w:r>
+      <w:r>
+        <w:rPr>
+          <w:rFonts w:ascii="Times New Roman" w:hAnsi="Times New Roman" w:cs="Times New Roman" w:hint="eastAsia"/>
+          <w:color w:val="4472C4" w:themeColor="accent1"/>
+        </w:rPr>
+        <w:t>pt</w:t>
+      </w:r>
+      <w:r>
+        <w:rPr>
+          <w:rFonts w:ascii="Times New Roman" w:hAnsi="Times New Roman" w:cs="Times New Roman"/>
+          <w:color w:val="4472C4" w:themeColor="accent1"/>
+        </w:rPr>
+        <w:t>:</w:t>
+      </w:r>
+    </w:p>
+    <w:p>
+      <w:pPr>
+        <w:pStyle w:val="a3"/>
+        <w:ind w:left="420" w:firstLineChars="0"/>
+        <w:rPr>
+          <w:rFonts w:ascii="Times New Roman" w:hAnsi="Times New Roman" w:cs="Times New Roman"/>
+          <w:color w:val="4472C4" w:themeColor="accent1"/>
+        </w:rPr>
+      </w:pPr>
+      <w:r>
+        <w:rPr>
+          <w:rFonts w:ascii="Times New Roman" w:hAnsi="Times New Roman" w:cs="Times New Roman"/>
+          <w:color w:val="4472C4" w:themeColor="accent1"/>
+        </w:rPr>
+        <w:t>Cost of Sorting Emp = 500 + 50 = 550, as Emp is indexed</w:t>
+      </w:r>
+    </w:p>
+    <w:p>
+      <w:pPr>
+        <w:pStyle w:val="a3"/>
+        <w:ind w:left="420" w:firstLineChars="0"/>
+        <w:rPr>
+          <w:rFonts w:ascii="Times New Roman" w:hAnsi="Times New Roman" w:cs="Times New Roman"/>
+          <w:color w:val="4472C4" w:themeColor="accent1"/>
+        </w:rPr>
+      </w:pPr>
+      <w:r>
+        <w:rPr>
+          <w:rFonts w:ascii="Times New Roman" w:hAnsi="Times New Roman" w:cs="Times New Roman"/>
+          <w:color w:val="4472C4" w:themeColor="accent1"/>
+        </w:rPr>
+        <w:t>Cost of Sorting Dept</w:t>
+      </w:r>
+      <w:r>
+        <w:rPr>
+          <w:rFonts w:ascii="Times New Roman" w:hAnsi="Times New Roman" w:cs="Times New Roman"/>
+          <w:color w:val="4472C4" w:themeColor="accent1"/>
+        </w:rPr>
+        <w:t xml:space="preserve"> = 50 * 2 * 2 = 200, as #pass = 2</w:t>
+      </w:r>
+    </w:p>
+    <w:p>
+      <w:pPr>
+        <w:pStyle w:val="a3"/>
+        <w:ind w:left="420" w:firstLineChars="0"/>
+        <w:rPr>
+          <w:rFonts w:ascii="Times New Roman" w:hAnsi="Times New Roman" w:cs="Times New Roman"/>
+          <w:color w:val="4472C4" w:themeColor="accent1"/>
+        </w:rPr>
+      </w:pPr>
+      <w:r>
+        <w:rPr>
+          <w:rFonts w:ascii="Times New Roman" w:hAnsi="Times New Roman" w:cs="Times New Roman"/>
+          <w:color w:val="4472C4" w:themeColor="accent1"/>
+        </w:rPr>
         <w:t xml:space="preserve">Cost of Joining </w:t>
       </w:r>
-      <w:proofErr w:type="spellStart"/>
+      <w:r>
+        <w:rPr>
+          <w:rFonts w:ascii="Times New Roman" w:hAnsi="Times New Roman" w:cs="Times New Roman"/>
+          <w:color w:val="4472C4" w:themeColor="accent1"/>
+        </w:rPr>
+        <w:t>this two is 550 + 50 = 600</w:t>
+      </w:r>
+    </w:p>
+    <w:p>
+      <w:pPr>
+        <w:pStyle w:val="a3"/>
+        <w:ind w:left="420" w:firstLineChars="0"/>
+        <w:rPr>
+          <w:rFonts w:ascii="Times New Roman" w:hAnsi="Times New Roman" w:cs="Times New Roman"/>
+          <w:color w:val="4472C4" w:themeColor="accent1"/>
+        </w:rPr>
+      </w:pPr>
+      <w:r>
+        <w:rPr>
+          <w:rFonts w:ascii="Times New Roman" w:hAnsi="Times New Roman" w:cs="Times New Roman"/>
+          <w:color w:val="4472C4" w:themeColor="accent1"/>
+        </w:rPr>
+        <w:t>Total cost of SMJ b</w:t>
+      </w:r>
+      <w:r>
+        <w:rPr>
+          <w:rFonts w:ascii="Times New Roman" w:hAnsi="Times New Roman" w:cs="Times New Roman"/>
+          <w:color w:val="4472C4" w:themeColor="accent1"/>
+        </w:rPr>
+        <w:t>etween Emp and Dept = 550 + 20</w:t>
+      </w:r>
+      <w:r>
+        <w:rPr>
+          <w:rFonts w:ascii="Times New Roman" w:hAnsi="Times New Roman" w:cs="Times New Roman"/>
+          <w:color w:val="4472C4" w:themeColor="accent1"/>
+        </w:rPr>
+        <w:t>0 +600 =</w:t>
+      </w:r>
+      <w:r>
+        <w:rPr>
+          <w:rFonts w:ascii="Times New Roman" w:hAnsi="Times New Roman" w:cs="Times New Roman"/>
+          <w:color w:val="4472C4" w:themeColor="accent1"/>
+        </w:rPr>
+        <w:t>1350</w:t>
+      </w:r>
+    </w:p>
+    <w:p>
+      <w:pPr>
+        <w:rPr>
+          <w:rFonts w:ascii="Times New Roman" w:hAnsi="Times New Roman" w:cs="Times New Roman"/>
+          <w:color w:val="4472C4" w:themeColor="accent1"/>
+        </w:rPr>
+      </w:pPr>
       <w:r>
         <w:rPr>
           <w:rFonts w:ascii="Times New Roman" w:hAnsi="Times New Roman" w:cs="Times New Roman" w:hint="eastAsia"/>
           <w:color w:val="4472C4" w:themeColor="accent1"/>
         </w:rPr>
-        <w:t>Emp</w:t>
-      </w:r>
-      <w:proofErr w:type="spellEnd"/>
-      <w:r>
-        <w:rPr>
-          <w:rFonts w:ascii="Times New Roman" w:hAnsi="Times New Roman" w:cs="Times New Roman" w:hint="eastAsia"/>
-          <w:color w:val="4472C4" w:themeColor="accent1"/>
-        </w:rPr>
-        <w:t xml:space="preserve"> with </w:t>
-      </w:r>
-      <w:proofErr w:type="spellStart"/>
-      <w:r>
-        <w:rPr>
-          <w:rFonts w:ascii="Times New Roman" w:hAnsi="Times New Roman" w:cs="Times New Roman" w:hint="eastAsia"/>
-          <w:color w:val="4472C4" w:themeColor="accent1"/>
-        </w:rPr>
-        <w:t>De</w:t>
-      </w:r>
-      <w:r>
-        <w:rPr>
-          <w:rFonts w:ascii="Times New Roman" w:hAnsi="Times New Roman" w:cs="Times New Roman" w:hint="eastAsia"/>
-          <w:color w:val="4472C4" w:themeColor="accent1"/>
-        </w:rPr>
-        <w:t>pt</w:t>
-      </w:r>
-      <w:proofErr w:type="spellEnd"/>
-      <w:r>
-        <w:rPr>
-          <w:rFonts w:ascii="Times New Roman" w:hAnsi="Times New Roman" w:cs="Times New Roman"/>
-          <w:color w:val="4472C4" w:themeColor="accent1"/>
-        </w:rPr>
-        <w:t>:</w:t>
-      </w:r>
-    </w:p>
-    <w:p>
-      <w:pPr>
-        <w:pStyle w:val="a3"/>
-        <w:ind w:left="420" w:firstLineChars="0"/>
-        <w:rPr>
-          <w:rFonts w:ascii="Times New Roman" w:hAnsi="Times New Roman" w:cs="Times New Roman"/>
-          <w:color w:val="4472C4" w:themeColor="accent1"/>
-        </w:rPr>
-      </w:pPr>
-      <w:r>
-        <w:rPr>
-          <w:rFonts w:ascii="Times New Roman" w:hAnsi="Times New Roman" w:cs="Times New Roman"/>
-          <w:color w:val="4472C4" w:themeColor="accent1"/>
-        </w:rPr>
-        <w:t xml:space="preserve">Cost of Sorting </w:t>
-      </w:r>
-      <w:proofErr w:type="spellStart"/>
-      <w:r>
-        <w:rPr>
-          <w:rFonts w:ascii="Times New Roman" w:hAnsi="Times New Roman" w:cs="Times New Roman"/>
-          <w:color w:val="4472C4" w:themeColor="accent1"/>
-        </w:rPr>
-        <w:t>Emp</w:t>
-      </w:r>
-      <w:proofErr w:type="spellEnd"/>
-      <w:r>
-        <w:rPr>
-          <w:rFonts w:ascii="Times New Roman" w:hAnsi="Times New Roman" w:cs="Times New Roman"/>
-          <w:color w:val="4472C4" w:themeColor="accent1"/>
-        </w:rPr>
-        <w:t xml:space="preserve"> = 500 + 50 = 550, as </w:t>
-      </w:r>
-      <w:proofErr w:type="spellStart"/>
-      <w:r>
-        <w:rPr>
-          <w:rFonts w:ascii="Times New Roman" w:hAnsi="Times New Roman" w:cs="Times New Roman"/>
-          <w:color w:val="4472C4" w:themeColor="accent1"/>
-        </w:rPr>
-        <w:t>Emp</w:t>
-      </w:r>
-      <w:proofErr w:type="spellEnd"/>
-      <w:r>
-        <w:rPr>
-          <w:rFonts w:ascii="Times New Roman" w:hAnsi="Times New Roman" w:cs="Times New Roman"/>
-          <w:color w:val="4472C4" w:themeColor="accent1"/>
-        </w:rPr>
-        <w:t xml:space="preserve"> is indexed</w:t>
-      </w:r>
-    </w:p>
-    <w:p>
-      <w:pPr>
-        <w:pStyle w:val="a3"/>
-        <w:ind w:left="420" w:firstLineChars="0"/>
-        <w:rPr>
-          <w:rFonts w:ascii="Times New Roman" w:hAnsi="Times New Roman" w:cs="Times New Roman"/>
-          <w:color w:val="4472C4" w:themeColor="accent1"/>
-        </w:rPr>
-      </w:pPr>
-      <w:r>
-        <w:rPr>
-          <w:rFonts w:ascii="Times New Roman" w:hAnsi="Times New Roman" w:cs="Times New Roman"/>
-          <w:color w:val="4472C4" w:themeColor="accent1"/>
-        </w:rPr>
-        <w:t xml:space="preserve">Cost of Sorting </w:t>
-      </w:r>
-      <w:proofErr w:type="spellStart"/>
-      <w:r>
-        <w:rPr>
-          <w:rFonts w:ascii="Times New Roman" w:hAnsi="Times New Roman" w:cs="Times New Roman"/>
-          <w:color w:val="4472C4" w:themeColor="accent1"/>
-        </w:rPr>
-        <w:t>Dept</w:t>
-      </w:r>
-      <w:proofErr w:type="spellEnd"/>
-      <w:r>
-        <w:rPr>
-          <w:rFonts w:ascii="Times New Roman" w:hAnsi="Times New Roman" w:cs="Times New Roman"/>
-          <w:color w:val="4472C4" w:themeColor="accent1"/>
-        </w:rPr>
-        <w:t xml:space="preserve"> = 50 * 2 * 2 = 200, as #pass = 2</w:t>
-      </w:r>
-    </w:p>
-    <w:p>
-      <w:pPr>
-        <w:pStyle w:val="a3"/>
-        <w:ind w:left="420" w:firstLineChars="0"/>
-        <w:rPr>
-          <w:rFonts w:ascii="Times New Roman" w:hAnsi="Times New Roman" w:cs="Times New Roman"/>
-          <w:color w:val="4472C4" w:themeColor="accent1"/>
-        </w:rPr>
-      </w:pPr>
-      <w:r>
-        <w:rPr>
-          <w:rFonts w:ascii="Times New Roman" w:hAnsi="Times New Roman" w:cs="Times New Roman"/>
-          <w:color w:val="4472C4" w:themeColor="accent1"/>
-        </w:rPr>
-        <w:t xml:space="preserve">Cost of Joining </w:t>
-      </w:r>
-      <w:r>
-        <w:rPr>
-          <w:rFonts w:ascii="Times New Roman" w:hAnsi="Times New Roman" w:cs="Times New Roman"/>
-          <w:color w:val="4472C4" w:themeColor="accent1"/>
-        </w:rPr>
-        <w:t>this two is 550 + 50 = 600</w:t>
-      </w:r>
-    </w:p>
-    <w:p>
-      <w:pPr>
-        <w:pStyle w:val="a3"/>
-        <w:ind w:left="420" w:firstLineChars="0"/>
-        <w:rPr>
-          <w:rFonts w:ascii="Times New Roman" w:hAnsi="Times New Roman" w:cs="Times New Roman"/>
-          <w:color w:val="4472C4" w:themeColor="accent1"/>
-        </w:rPr>
-      </w:pPr>
-      <w:r>
-        <w:rPr>
-          <w:rFonts w:ascii="Times New Roman" w:hAnsi="Times New Roman" w:cs="Times New Roman"/>
-          <w:color w:val="4472C4" w:themeColor="accent1"/>
-        </w:rPr>
-        <w:t>Total cost of SMJ b</w:t>
-      </w:r>
-      <w:r>
-        <w:rPr>
-          <w:rFonts w:ascii="Times New Roman" w:hAnsi="Times New Roman" w:cs="Times New Roman"/>
-          <w:color w:val="4472C4" w:themeColor="accent1"/>
-        </w:rPr>
-        <w:t xml:space="preserve">etween </w:t>
-      </w:r>
-      <w:proofErr w:type="spellStart"/>
-      <w:r>
-        <w:rPr>
-          <w:rFonts w:ascii="Times New Roman" w:hAnsi="Times New Roman" w:cs="Times New Roman"/>
-          <w:color w:val="4472C4" w:themeColor="accent1"/>
-        </w:rPr>
-        <w:t>Emp</w:t>
-      </w:r>
-      <w:proofErr w:type="spellEnd"/>
-      <w:r>
-        <w:rPr>
-          <w:rFonts w:ascii="Times New Roman" w:hAnsi="Times New Roman" w:cs="Times New Roman"/>
-          <w:color w:val="4472C4" w:themeColor="accent1"/>
-        </w:rPr>
-        <w:t xml:space="preserve"> and </w:t>
-      </w:r>
-      <w:proofErr w:type="spellStart"/>
-      <w:r>
-        <w:rPr>
-          <w:rFonts w:ascii="Times New Roman" w:hAnsi="Times New Roman" w:cs="Times New Roman"/>
-          <w:color w:val="4472C4" w:themeColor="accent1"/>
-        </w:rPr>
-        <w:t>Dept</w:t>
-      </w:r>
-      <w:proofErr w:type="spellEnd"/>
-      <w:r>
-        <w:rPr>
-          <w:rFonts w:ascii="Times New Roman" w:hAnsi="Times New Roman" w:cs="Times New Roman"/>
-          <w:color w:val="4472C4" w:themeColor="accent1"/>
-        </w:rPr>
-        <w:t xml:space="preserve"> = 550 + 20</w:t>
-      </w:r>
-      <w:r>
-        <w:rPr>
-          <w:rFonts w:ascii="Times New Roman" w:hAnsi="Times New Roman" w:cs="Times New Roman"/>
-          <w:color w:val="4472C4" w:themeColor="accent1"/>
-        </w:rPr>
-        <w:t>0 +600 =</w:t>
-      </w:r>
-      <w:r>
-        <w:rPr>
-          <w:rFonts w:ascii="Times New Roman" w:hAnsi="Times New Roman" w:cs="Times New Roman"/>
-          <w:color w:val="4472C4" w:themeColor="accent1"/>
-        </w:rPr>
-        <w:t>1350</w:t>
-      </w:r>
-    </w:p>
-    <w:p>
-      <w:pPr>
-        <w:rPr>
-          <w:rFonts w:ascii="Times New Roman" w:hAnsi="Times New Roman" w:cs="Times New Roman" w:hint="eastAsia"/>
-          <w:color w:val="4472C4" w:themeColor="accent1"/>
-        </w:rPr>
-      </w:pPr>
-      <w:r>
-        <w:rPr>
-          <w:rFonts w:ascii="Times New Roman" w:hAnsi="Times New Roman" w:cs="Times New Roman" w:hint="eastAsia"/>
-          <w:color w:val="4472C4" w:themeColor="accent1"/>
-        </w:rPr>
         <w:tab/>
-        <w:t xml:space="preserve">Result pages size of </w:t>
-      </w:r>
-      <w:proofErr w:type="spellStart"/>
-      <w:r>
-        <w:rPr>
-          <w:rFonts w:ascii="Times New Roman" w:hAnsi="Times New Roman" w:cs="Times New Roman" w:hint="eastAsia"/>
-          <w:color w:val="4472C4" w:themeColor="accent1"/>
-        </w:rPr>
-        <w:t>Emp</w:t>
-      </w:r>
-      <w:proofErr w:type="spellEnd"/>
-      <w:r>
-        <w:rPr>
-          <w:rFonts w:ascii="Times New Roman" w:hAnsi="Times New Roman" w:cs="Times New Roman" w:hint="eastAsia"/>
-          <w:color w:val="4472C4" w:themeColor="accent1"/>
-        </w:rPr>
-        <w:t xml:space="preserve"> </w:t>
-      </w:r>
-      <w:proofErr w:type="spellStart"/>
-      <w:r>
-        <w:rPr>
-          <w:rFonts w:ascii="Times New Roman" w:hAnsi="Times New Roman" w:cs="Times New Roman" w:hint="eastAsia"/>
-          <w:color w:val="4472C4" w:themeColor="accent1"/>
-        </w:rPr>
-        <w:t>Joing</w:t>
-      </w:r>
-      <w:proofErr w:type="spellEnd"/>
-      <w:r>
-        <w:rPr>
-          <w:rFonts w:ascii="Times New Roman" w:hAnsi="Times New Roman" w:cs="Times New Roman" w:hint="eastAsia"/>
-          <w:color w:val="4472C4" w:themeColor="accent1"/>
-        </w:rPr>
-        <w:t xml:space="preserve"> </w:t>
-      </w:r>
-      <w:proofErr w:type="spellStart"/>
-      <w:r>
-        <w:rPr>
-          <w:rFonts w:ascii="Times New Roman" w:hAnsi="Times New Roman" w:cs="Times New Roman" w:hint="eastAsia"/>
-          <w:color w:val="4472C4" w:themeColor="accent1"/>
-        </w:rPr>
-        <w:t>Dept</w:t>
-      </w:r>
-      <w:proofErr w:type="spellEnd"/>
-      <w:r>
-        <w:rPr>
-          <w:rFonts w:ascii="Times New Roman" w:hAnsi="Times New Roman" w:cs="Times New Roman" w:hint="eastAsia"/>
-          <w:color w:val="4472C4" w:themeColor="accent1"/>
-        </w:rPr>
-        <w:t>:</w:t>
+        <w:t>Result pages size of Emp Joing Dept:</w:t>
       </w:r>
       <w:r>
         <w:rPr>
@@ -6520,23 +5613,7 @@
           <w:rFonts w:ascii="Times New Roman" w:hAnsi="Times New Roman" w:cs="Times New Roman"/>
           <w:color w:val="4472C4" w:themeColor="accent1"/>
         </w:rPr>
-        <w:t xml:space="preserve">, </w:t>
-      </w:r>
-      <w:proofErr w:type="spellStart"/>
-      <w:r>
-        <w:rPr>
-          <w:rFonts w:ascii="Times New Roman" w:hAnsi="Times New Roman" w:cs="Times New Roman"/>
-          <w:color w:val="4472C4" w:themeColor="accent1"/>
-        </w:rPr>
-        <w:t>Npages</w:t>
-      </w:r>
-      <w:proofErr w:type="spellEnd"/>
-      <w:r>
-        <w:rPr>
-          <w:rFonts w:ascii="Times New Roman" w:hAnsi="Times New Roman" w:cs="Times New Roman"/>
-          <w:color w:val="4472C4" w:themeColor="accent1"/>
-        </w:rPr>
-        <w:t>(Finance) = 50</w:t>
+        <w:t>, Npages(Finance) = 50</w:t>
       </w:r>
     </w:p>
     <w:p>
@@ -6773,33 +5850,8 @@
           <w:rFonts w:ascii="Times New Roman" w:hAnsi="Times New Roman" w:cs="Times New Roman"/>
           <w:color w:val="4472C4" w:themeColor="accent1"/>
         </w:rPr>
-        <w:t xml:space="preserve">Cost of Hash Join </w:t>
-      </w:r>
-      <w:proofErr w:type="spellStart"/>
-      <w:r>
-        <w:rPr>
-          <w:rFonts w:ascii="Times New Roman" w:hAnsi="Times New Roman" w:cs="Times New Roman"/>
-          <w:color w:val="4472C4" w:themeColor="accent1"/>
-        </w:rPr>
-        <w:t>Emp</w:t>
-      </w:r>
-      <w:proofErr w:type="spellEnd"/>
-      <w:r>
-        <w:rPr>
-          <w:rFonts w:ascii="Times New Roman" w:hAnsi="Times New Roman" w:cs="Times New Roman"/>
-          <w:color w:val="4472C4" w:themeColor="accent1"/>
-        </w:rPr>
-        <w:t xml:space="preserve"> and </w:t>
-      </w:r>
-      <w:proofErr w:type="spellStart"/>
-      <w:r>
-        <w:rPr>
-          <w:rFonts w:ascii="Times New Roman" w:hAnsi="Times New Roman" w:cs="Times New Roman"/>
-          <w:color w:val="4472C4" w:themeColor="accent1"/>
-        </w:rPr>
-        <w:t>Dept</w:t>
-      </w:r>
-      <w:proofErr w:type="spellEnd"/>
+        <w:t>Cost of Hash Join Emp and Dept</w:t>
+      </w:r>
       <w:r>
         <w:rPr>
           <w:rFonts w:ascii="Times New Roman" w:hAnsi="Times New Roman" w:cs="Times New Roman"/>
@@ -6807,8 +5859,6 @@
         </w:rPr>
         <w:t>:</w:t>
       </w:r>
-      <w:bookmarkStart w:id="0" w:name="_GoBack"/>
-      <w:bookmarkEnd w:id="0"/>
     </w:p>
     <w:p>
       <w:pPr>
@@ -6937,7 +5987,7 @@
         <w:pStyle w:val="a3"/>
         <w:ind w:left="420" w:firstLineChars="0" w:firstLine="0"/>
         <w:rPr>
-          <w:rFonts w:ascii="Times New Roman" w:hAnsi="Times New Roman" w:cs="Times New Roman" w:hint="eastAsia"/>
+          <w:rFonts w:ascii="Times New Roman" w:hAnsi="Times New Roman" w:cs="Times New Roman"/>
           <w:color w:val="4472C4" w:themeColor="accent1"/>
           <w:u w:val="single"/>
         </w:rPr>
@@ -6985,7 +6035,7 @@
     <w:p>
       <w:pPr>
         <w:rPr>
-          <w:rFonts w:ascii="Times New Roman" w:hAnsi="Times New Roman" w:cs="Times New Roman" w:hint="eastAsia"/>
+          <w:rFonts w:ascii="Times New Roman" w:hAnsi="Times New Roman" w:cs="Times New Roman"/>
           <w:color w:val="000000" w:themeColor="text1"/>
         </w:rPr>
       </w:pPr>
@@ -7009,7 +6059,7 @@
         <w:pStyle w:val="a3"/>
         <w:ind w:left="420" w:firstLineChars="0" w:firstLine="0"/>
         <w:rPr>
-          <w:rFonts w:ascii="Times New Roman" w:hAnsi="Times New Roman" w:cs="Times New Roman" w:hint="eastAsia"/>
+          <w:rFonts w:ascii="Times New Roman" w:hAnsi="Times New Roman" w:cs="Times New Roman"/>
           <w:color w:val="000000" w:themeColor="text1"/>
           <w:u w:val="single"/>
         </w:rPr>
@@ -8325,7 +7375,7 @@
 </file>
 
 <file path=customXml/itemProps1.xml><?xml version="1.0" encoding="utf-8"?>
-<ds:datastoreItem xmlns:ds="http://schemas.openxmlformats.org/officeDocument/2006/customXml" ds:itemID="{8B4867A9-79EA-4A00-9273-C26F2A3F5839}">
+<ds:datastoreItem xmlns:ds="http://schemas.openxmlformats.org/officeDocument/2006/customXml" ds:itemID="{346C32F2-5263-40D4-A4FD-8453552AFE11}">
   <ds:schemaRefs>
     <ds:schemaRef ds:uri="http://schemas.openxmlformats.org/officeDocument/2006/bibliography"/>
   </ds:schemaRefs>

</xml_diff>